<commit_message>
refactor: change scalation order AFTER data set split, not BEFORE
</commit_message>
<xml_diff>
--- a/informe/TP Individual - Clasificación.docx
+++ b/informe/TP Individual - Clasificación.docx
@@ -310,11 +310,9 @@
             <w:pStyle w:val="TOCHeading"/>
             <w:jc w:val="center"/>
           </w:pPr>
-          <w:proofErr w:type="spellStart"/>
           <w:r>
             <w:t>Contenido</w:t>
           </w:r>
-          <w:proofErr w:type="spellEnd"/>
         </w:p>
         <w:p>
           <w:pPr>
@@ -1645,63 +1643,21 @@
         <w:rPr>
           <w:rFonts w:ascii="Arial" w:hAnsi="Arial" w:cs="Arial"/>
         </w:rPr>
-        <w:t xml:space="preserve">El objetivo de este trabajo práctico es aplicar el proceso de Descubrimiento de Conocimiento en Datos (KDD) sobre un </w:t>
-      </w:r>
-      <w:proofErr w:type="spellStart"/>
-      <w:r>
-        <w:rPr>
-          <w:rFonts w:ascii="Arial" w:hAnsi="Arial" w:cs="Arial"/>
-        </w:rPr>
-        <w:t>dataset</w:t>
-      </w:r>
-      <w:proofErr w:type="spellEnd"/>
-      <w:r>
-        <w:rPr>
-          <w:rFonts w:ascii="Arial" w:hAnsi="Arial" w:cs="Arial"/>
-        </w:rPr>
-        <w:t xml:space="preserve"> real, utilizando técnicas de clasificación supervisada. El propósito principal es predecir la personalidad de una persona (introvertida o extrovertida) en base a sus conductas sociales, aplicando distintas etapas del proceso KDD como limpieza, transformación, minería y evaluación de modelos.</w:t>
-      </w:r>
-    </w:p>
-    <w:p>
-      <w:pPr>
-        <w:jc w:val="both"/>
-        <w:rPr>
-          <w:rFonts w:ascii="Arial" w:hAnsi="Arial" w:cs="Arial"/>
-        </w:rPr>
-      </w:pPr>
-      <w:r>
-        <w:rPr>
-          <w:rFonts w:ascii="Arial" w:hAnsi="Arial" w:cs="Arial"/>
-        </w:rPr>
-        <w:t xml:space="preserve">Para ello se utilizó Python junto a la biblioteca </w:t>
-      </w:r>
-      <w:proofErr w:type="spellStart"/>
-      <w:r>
-        <w:rPr>
-          <w:rFonts w:ascii="Arial" w:hAnsi="Arial" w:cs="Arial"/>
-        </w:rPr>
-        <w:t>scikit-learn</w:t>
-      </w:r>
-      <w:proofErr w:type="spellEnd"/>
-      <w:r>
-        <w:rPr>
-          <w:rFonts w:ascii="Arial" w:hAnsi="Arial" w:cs="Arial"/>
-        </w:rPr>
-        <w:t xml:space="preserve">, trabajando en un entorno </w:t>
-      </w:r>
-      <w:proofErr w:type="spellStart"/>
-      <w:r>
-        <w:rPr>
-          <w:rFonts w:ascii="Arial" w:hAnsi="Arial" w:cs="Arial"/>
-        </w:rPr>
-        <w:t>Jupyter</w:t>
-      </w:r>
-      <w:proofErr w:type="spellEnd"/>
-      <w:r>
-        <w:rPr>
-          <w:rFonts w:ascii="Arial" w:hAnsi="Arial" w:cs="Arial"/>
-        </w:rPr>
-        <w:t xml:space="preserve"> Notebook que permitió visualizar cada paso del proceso y tomar decisiones en función de los datos y resultados obtenidos.</w:t>
+        <w:t>El objetivo de este trabajo práctico es aplicar el proceso de Descubrimiento de Conocimiento en Datos (KDD) sobre un dataset real, utilizando técnicas de clasificación supervisada. El propósito principal es predecir la personalidad de una persona (introvertida o extrovertida) en base a sus conductas sociales, aplicando distintas etapas del proceso KDD como limpieza, transformación, minería y evaluación de modelos.</w:t>
+      </w:r>
+    </w:p>
+    <w:p>
+      <w:pPr>
+        <w:jc w:val="both"/>
+        <w:rPr>
+          <w:rFonts w:ascii="Arial" w:hAnsi="Arial" w:cs="Arial"/>
+        </w:rPr>
+      </w:pPr>
+      <w:r>
+        <w:rPr>
+          <w:rFonts w:ascii="Arial" w:hAnsi="Arial" w:cs="Arial"/>
+        </w:rPr>
+        <w:t>Para ello se utilizó Python junto a la biblioteca scikit-learn, trabajando en un entorno Jupyter Notebook que permitió visualizar cada paso del proceso y tomar decisiones en función de los datos y resultados obtenidos.</w:t>
       </w:r>
     </w:p>
     <w:p>
@@ -1771,21 +1727,7 @@
         <w:rPr>
           <w:rFonts w:ascii="Arial" w:hAnsi="Arial" w:cs="Arial"/>
         </w:rPr>
-        <w:t xml:space="preserve">El </w:t>
-      </w:r>
-      <w:proofErr w:type="spellStart"/>
-      <w:r>
-        <w:rPr>
-          <w:rFonts w:ascii="Arial" w:hAnsi="Arial" w:cs="Arial"/>
-        </w:rPr>
-        <w:t>dataset</w:t>
-      </w:r>
-      <w:proofErr w:type="spellEnd"/>
-      <w:r>
-        <w:rPr>
-          <w:rFonts w:ascii="Arial" w:hAnsi="Arial" w:cs="Arial"/>
-        </w:rPr>
-        <w:t xml:space="preserve"> utilizado recopila información sobre conductas sociales y hábitos cotidianos vinculados a la personalidad. Está orientado a identificar patrones de comportamiento asociados a los rasgos de extroversión e introversión. Las variables reflejan factores como el tiempo que una persona pasa sola, la frecuencia con la que asiste a eventos sociales o publica en redes, entre otros.</w:t>
+        <w:t>El dataset utilizado recopila información sobre conductas sociales y hábitos cotidianos vinculados a la personalidad. Está orientado a identificar patrones de comportamiento asociados a los rasgos de extroversión e introversión. Las variables reflejan factores como el tiempo que una persona pasa sola, la frecuencia con la que asiste a eventos sociales o publica en redes, entre otros.</w:t>
       </w:r>
     </w:p>
     <w:p>
@@ -1861,62 +1803,50 @@
           <w:i/>
           <w:iCs/>
         </w:rPr>
-        <w:t xml:space="preserve">Vistazo general del </w:t>
-      </w:r>
-      <w:proofErr w:type="spellStart"/>
+        <w:t>Vistazo general del dataset</w:t>
+      </w:r>
+    </w:p>
+    <w:p>
+      <w:pPr>
+        <w:jc w:val="both"/>
+        <w:rPr>
+          <w:rFonts w:ascii="Arial" w:hAnsi="Arial" w:cs="Arial"/>
+        </w:rPr>
+      </w:pPr>
+    </w:p>
+    <w:p>
+      <w:pPr>
+        <w:jc w:val="both"/>
+        <w:rPr>
+          <w:rFonts w:ascii="Arial" w:hAnsi="Arial" w:cs="Arial"/>
+        </w:rPr>
+      </w:pPr>
+      <w:r>
+        <w:rPr>
+          <w:rFonts w:ascii="Arial" w:hAnsi="Arial" w:cs="Arial"/>
+        </w:rPr>
+        <w:t xml:space="preserve">Cada fila representa a una persona, y </w:t>
+      </w:r>
+      <w:r>
+        <w:rPr>
+          <w:rFonts w:ascii="Arial" w:hAnsi="Arial" w:cs="Arial"/>
+        </w:rPr>
+        <w:t>el atributo clasificador</w:t>
+      </w:r>
+      <w:r>
+        <w:rPr>
+          <w:rFonts w:ascii="Arial" w:hAnsi="Arial" w:cs="Arial"/>
+        </w:rPr>
+        <w:t xml:space="preserve"> (</w:t>
+      </w:r>
       <w:r>
         <w:rPr>
           <w:rFonts w:ascii="Arial" w:hAnsi="Arial" w:cs="Arial"/>
           <w:i/>
           <w:iCs/>
         </w:rPr>
-        <w:t>dataset</w:t>
-      </w:r>
-      <w:proofErr w:type="spellEnd"/>
-    </w:p>
-    <w:p>
-      <w:pPr>
-        <w:jc w:val="both"/>
-        <w:rPr>
-          <w:rFonts w:ascii="Arial" w:hAnsi="Arial" w:cs="Arial"/>
-        </w:rPr>
-      </w:pPr>
-    </w:p>
-    <w:p>
-      <w:pPr>
-        <w:jc w:val="both"/>
-        <w:rPr>
-          <w:rFonts w:ascii="Arial" w:hAnsi="Arial" w:cs="Arial"/>
-        </w:rPr>
-      </w:pPr>
-      <w:r>
-        <w:rPr>
-          <w:rFonts w:ascii="Arial" w:hAnsi="Arial" w:cs="Arial"/>
-        </w:rPr>
-        <w:t xml:space="preserve">Cada fila representa a una persona, y </w:t>
-      </w:r>
-      <w:r>
-        <w:rPr>
-          <w:rFonts w:ascii="Arial" w:hAnsi="Arial" w:cs="Arial"/>
-        </w:rPr>
-        <w:t>el atributo clasificador</w:t>
-      </w:r>
-      <w:r>
-        <w:rPr>
-          <w:rFonts w:ascii="Arial" w:hAnsi="Arial" w:cs="Arial"/>
-        </w:rPr>
-        <w:t xml:space="preserve"> (</w:t>
-      </w:r>
-      <w:proofErr w:type="spellStart"/>
-      <w:r>
-        <w:rPr>
-          <w:rFonts w:ascii="Arial" w:hAnsi="Arial" w:cs="Arial"/>
-          <w:i/>
-          <w:iCs/>
-        </w:rPr>
         <w:t>Personality</w:t>
       </w:r>
-      <w:proofErr w:type="spellEnd"/>
       <w:r>
         <w:rPr>
           <w:rFonts w:ascii="Arial" w:hAnsi="Arial" w:cs="Arial"/>
@@ -1946,19 +1876,11 @@
           <w:rFonts w:ascii="Arial" w:hAnsi="Arial" w:cs="Arial"/>
         </w:rPr>
       </w:pPr>
-      <w:proofErr w:type="gramStart"/>
-      <w:r>
-        <w:rPr>
-          <w:rFonts w:ascii="Arial" w:hAnsi="Arial" w:cs="Arial"/>
-        </w:rPr>
-        <w:t>Total</w:t>
-      </w:r>
-      <w:proofErr w:type="gramEnd"/>
-      <w:r>
-        <w:rPr>
-          <w:rFonts w:ascii="Arial" w:hAnsi="Arial" w:cs="Arial"/>
-        </w:rPr>
-        <w:t xml:space="preserve"> de ejemplos: 2.900</w:t>
+      <w:r>
+        <w:rPr>
+          <w:rFonts w:ascii="Arial" w:hAnsi="Arial" w:cs="Arial"/>
+        </w:rPr>
+        <w:t>Total de ejemplos: 2.900</w:t>
       </w:r>
     </w:p>
     <w:p>
@@ -1973,19 +1895,11 @@
           <w:rFonts w:ascii="Arial" w:hAnsi="Arial" w:cs="Arial"/>
         </w:rPr>
       </w:pPr>
-      <w:proofErr w:type="gramStart"/>
-      <w:r>
-        <w:rPr>
-          <w:rFonts w:ascii="Arial" w:hAnsi="Arial" w:cs="Arial"/>
-        </w:rPr>
-        <w:t>Total</w:t>
-      </w:r>
-      <w:proofErr w:type="gramEnd"/>
-      <w:r>
-        <w:rPr>
-          <w:rFonts w:ascii="Arial" w:hAnsi="Arial" w:cs="Arial"/>
-        </w:rPr>
-        <w:t xml:space="preserve"> de atributos: 8</w:t>
+      <w:r>
+        <w:rPr>
+          <w:rFonts w:ascii="Arial" w:hAnsi="Arial" w:cs="Arial"/>
+        </w:rPr>
+        <w:t>Total de atributos: 8</w:t>
       </w:r>
     </w:p>
     <w:p>
@@ -2004,21 +1918,7 @@
         <w:rPr>
           <w:rFonts w:ascii="Arial" w:hAnsi="Arial" w:cs="Arial"/>
         </w:rPr>
-        <w:t xml:space="preserve">7 </w:t>
-      </w:r>
-      <w:proofErr w:type="gramStart"/>
-      <w:r>
-        <w:rPr>
-          <w:rFonts w:ascii="Arial" w:hAnsi="Arial" w:cs="Arial"/>
-        </w:rPr>
-        <w:t>Atributos</w:t>
-      </w:r>
-      <w:proofErr w:type="gramEnd"/>
-      <w:r>
-        <w:rPr>
-          <w:rFonts w:ascii="Arial" w:hAnsi="Arial" w:cs="Arial"/>
-        </w:rPr>
-        <w:t xml:space="preserve"> predictivos.</w:t>
+        <w:t>7 Atributos predictivos.</w:t>
       </w:r>
     </w:p>
     <w:p>
@@ -2037,21 +1937,7 @@
         <w:rPr>
           <w:rFonts w:ascii="Arial" w:hAnsi="Arial" w:cs="Arial"/>
         </w:rPr>
-        <w:t xml:space="preserve">1 </w:t>
-      </w:r>
-      <w:proofErr w:type="gramStart"/>
-      <w:r>
-        <w:rPr>
-          <w:rFonts w:ascii="Arial" w:hAnsi="Arial" w:cs="Arial"/>
-        </w:rPr>
-        <w:t>Atributo</w:t>
-      </w:r>
-      <w:proofErr w:type="gramEnd"/>
-      <w:r>
-        <w:rPr>
-          <w:rFonts w:ascii="Arial" w:hAnsi="Arial" w:cs="Arial"/>
-        </w:rPr>
-        <w:t xml:space="preserve"> clasificador.</w:t>
+        <w:t>1 Atributo clasificador.</w:t>
       </w:r>
     </w:p>
     <w:p>
@@ -2092,21 +1978,7 @@
         <w:rPr>
           <w:rFonts w:ascii="Arial" w:hAnsi="Arial" w:cs="Arial"/>
         </w:rPr>
-        <w:t xml:space="preserve">Se comenzó con una inspección inicial del </w:t>
-      </w:r>
-      <w:proofErr w:type="spellStart"/>
-      <w:r>
-        <w:rPr>
-          <w:rFonts w:ascii="Arial" w:hAnsi="Arial" w:cs="Arial"/>
-        </w:rPr>
-        <w:t>dataset</w:t>
-      </w:r>
-      <w:proofErr w:type="spellEnd"/>
-      <w:r>
-        <w:rPr>
-          <w:rFonts w:ascii="Arial" w:hAnsi="Arial" w:cs="Arial"/>
-        </w:rPr>
-        <w:t xml:space="preserve"> para visualizar la cantidad de ejemplos disponibles, sus atributos y el tipo de dato que manejaban estos atributos.</w:t>
+        <w:t>Se comenzó con una inspección inicial del dataset para visualizar la cantidad de ejemplos disponibles, sus atributos y el tipo de dato que manejaban estos atributos.</w:t>
       </w:r>
     </w:p>
     <w:p>
@@ -2316,35 +2188,7 @@
         <w:rPr>
           <w:rFonts w:ascii="Arial" w:hAnsi="Arial" w:cs="Arial"/>
         </w:rPr>
-        <w:t xml:space="preserve"> filas duplicadas dentro del </w:t>
-      </w:r>
-      <w:proofErr w:type="spellStart"/>
-      <w:r>
-        <w:rPr>
-          <w:rFonts w:ascii="Arial" w:hAnsi="Arial" w:cs="Arial"/>
-        </w:rPr>
-        <w:t>dataset</w:t>
-      </w:r>
-      <w:proofErr w:type="spellEnd"/>
-      <w:r>
-        <w:rPr>
-          <w:rFonts w:ascii="Arial" w:hAnsi="Arial" w:cs="Arial"/>
-        </w:rPr>
-        <w:t xml:space="preserve">. Sin embargo, dado que los datos fueron recolectados mediante un formulario con opciones limitadas, es esperable que distintas personas hayan proporcionado respuestas idénticas. Estas observaciones duplicadas representan respuestas reales y válidas, por lo que no fueron eliminadas. Por este motivo, se optó por conservarlas para mantener la integridad del </w:t>
-      </w:r>
-      <w:proofErr w:type="spellStart"/>
-      <w:r>
-        <w:rPr>
-          <w:rFonts w:ascii="Arial" w:hAnsi="Arial" w:cs="Arial"/>
-        </w:rPr>
-        <w:t>dataset</w:t>
-      </w:r>
-      <w:proofErr w:type="spellEnd"/>
-      <w:r>
-        <w:rPr>
-          <w:rFonts w:ascii="Arial" w:hAnsi="Arial" w:cs="Arial"/>
-        </w:rPr>
-        <w:t>.</w:t>
+        <w:t xml:space="preserve"> filas duplicadas dentro del dataset. Sin embargo, dado que los datos fueron recolectados mediante un formulario con opciones limitadas, es esperable que distintas personas hayan proporcionado respuestas idénticas. Estas observaciones duplicadas representan respuestas reales y válidas, por lo que no fueron eliminadas. Por este motivo, se optó por conservarlas para mantener la integridad del dataset.</w:t>
       </w:r>
     </w:p>
     <w:p>
@@ -2364,21 +2208,7 @@
         <w:rPr>
           <w:rFonts w:ascii="Arial" w:hAnsi="Arial" w:cs="Arial"/>
         </w:rPr>
-        <w:t xml:space="preserve"> ya nos estaba indicando que </w:t>
-      </w:r>
-      <w:proofErr w:type="gramStart"/>
-      <w:r>
-        <w:rPr>
-          <w:rFonts w:ascii="Arial" w:hAnsi="Arial" w:cs="Arial"/>
-        </w:rPr>
-        <w:t>habían</w:t>
-      </w:r>
-      <w:proofErr w:type="gramEnd"/>
-      <w:r>
-        <w:rPr>
-          <w:rFonts w:ascii="Arial" w:hAnsi="Arial" w:cs="Arial"/>
-        </w:rPr>
-        <w:t xml:space="preserve"> datos</w:t>
+        <w:t xml:space="preserve"> ya nos estaba indicando que habían datos</w:t>
       </w:r>
       <w:r>
         <w:rPr>
@@ -2454,21 +2284,7 @@
         <w:rPr>
           <w:rFonts w:ascii="Arial" w:hAnsi="Arial" w:cs="Arial"/>
         </w:rPr>
-        <w:t xml:space="preserve"> parecía la más directa, pero eliminar 423 ejemplos implicaría quitar aproximadamente un 14,5% del total del </w:t>
-      </w:r>
-      <w:proofErr w:type="spellStart"/>
-      <w:r>
-        <w:rPr>
-          <w:rFonts w:ascii="Arial" w:hAnsi="Arial" w:cs="Arial"/>
-        </w:rPr>
-        <w:t>dataset</w:t>
-      </w:r>
-      <w:proofErr w:type="spellEnd"/>
-      <w:r>
-        <w:rPr>
-          <w:rFonts w:ascii="Arial" w:hAnsi="Arial" w:cs="Arial"/>
-        </w:rPr>
-        <w:t>, lo cual iba a quitar información sumamente valiosa para el modelo.</w:t>
+        <w:t xml:space="preserve"> parecía la más directa, pero eliminar 423 ejemplos implicaría quitar aproximadamente un 14,5% del total del dataset, lo cual iba a quitar información sumamente valiosa para el modelo.</w:t>
       </w:r>
     </w:p>
     <w:p>
@@ -2595,21 +2411,7 @@
         <w:rPr>
           <w:rFonts w:ascii="Arial" w:hAnsi="Arial" w:cs="Arial"/>
         </w:rPr>
-        <w:t xml:space="preserve"> en </w:t>
-      </w:r>
-      <w:proofErr w:type="spellStart"/>
-      <w:r>
-        <w:rPr>
-          <w:rFonts w:ascii="Arial" w:hAnsi="Arial" w:cs="Arial"/>
-        </w:rPr>
-        <w:t>datasets</w:t>
-      </w:r>
-      <w:proofErr w:type="spellEnd"/>
-      <w:r>
-        <w:rPr>
-          <w:rFonts w:ascii="Arial" w:hAnsi="Arial" w:cs="Arial"/>
-        </w:rPr>
-        <w:t xml:space="preserve"> de este tipo</w:t>
+        <w:t xml:space="preserve"> en datasets de este tipo</w:t>
       </w:r>
       <w:r>
         <w:rPr>
@@ -2639,7 +2441,7 @@
         </w:rPr>
         <w:lastRenderedPageBreak/>
         <w:drawing>
-          <wp:inline distT="0" distB="0" distL="0" distR="0" wp14:anchorId="754C2F52" wp14:editId="253C2226">
+          <wp:inline distT="0" distB="0" distL="0" distR="0" wp14:anchorId="754C2F52" wp14:editId="174BF628">
             <wp:extent cx="5610225" cy="3286125"/>
             <wp:effectExtent l="19050" t="19050" r="28575" b="28575"/>
             <wp:docPr id="655374554" name="Picture 1"/>
@@ -2705,18 +2507,8 @@
           <w:i/>
           <w:iCs/>
         </w:rPr>
-        <w:t xml:space="preserve">Ejemplo de distribución para cuatro atributos continuos del </w:t>
-      </w:r>
-      <w:proofErr w:type="spellStart"/>
-      <w:r>
-        <w:rPr>
-          <w:rFonts w:ascii="Arial" w:hAnsi="Arial" w:cs="Arial"/>
-          <w:i/>
-          <w:iCs/>
-        </w:rPr>
-        <w:t>dataset</w:t>
-      </w:r>
-      <w:proofErr w:type="spellEnd"/>
+        <w:t>Ejemplo de distribución para cuatro atributos continuos del dataset</w:t>
+      </w:r>
     </w:p>
     <w:p>
       <w:pPr>
@@ -2905,21 +2697,7 @@
         <w:rPr>
           <w:rFonts w:ascii="Arial" w:hAnsi="Arial" w:cs="Arial"/>
         </w:rPr>
-        <w:t xml:space="preserve">De esta forma, se cubrieron todos los valores nulos del </w:t>
-      </w:r>
-      <w:proofErr w:type="spellStart"/>
-      <w:r>
-        <w:rPr>
-          <w:rFonts w:ascii="Arial" w:hAnsi="Arial" w:cs="Arial"/>
-        </w:rPr>
-        <w:t>dataset</w:t>
-      </w:r>
-      <w:proofErr w:type="spellEnd"/>
-      <w:r>
-        <w:rPr>
-          <w:rFonts w:ascii="Arial" w:hAnsi="Arial" w:cs="Arial"/>
-        </w:rPr>
-        <w:t>, y estaba todo listo para pasar a la fase de selección.</w:t>
+        <w:t>De esta forma, se cubrieron todos los valores nulos del dataset, y estaba todo listo para pasar a la fase de selección.</w:t>
       </w:r>
     </w:p>
     <w:p>
@@ -3008,14 +2786,12 @@
           <w:rFonts w:ascii="Arial" w:hAnsi="Arial" w:cs="Arial"/>
         </w:rPr>
       </w:pPr>
-      <w:proofErr w:type="spellStart"/>
       <w:r>
         <w:rPr>
           <w:rFonts w:ascii="Arial" w:hAnsi="Arial" w:cs="Arial"/>
         </w:rPr>
         <w:t>Time_spent_Alone</w:t>
       </w:r>
-      <w:proofErr w:type="spellEnd"/>
     </w:p>
     <w:p>
       <w:pPr>
@@ -3029,14 +2805,12 @@
           <w:rFonts w:ascii="Arial" w:hAnsi="Arial" w:cs="Arial"/>
         </w:rPr>
       </w:pPr>
-      <w:proofErr w:type="spellStart"/>
       <w:r>
         <w:rPr>
           <w:rFonts w:ascii="Arial" w:hAnsi="Arial" w:cs="Arial"/>
         </w:rPr>
         <w:t>Stage_fear</w:t>
       </w:r>
-      <w:proofErr w:type="spellEnd"/>
     </w:p>
     <w:p>
       <w:pPr>
@@ -3050,14 +2824,12 @@
           <w:rFonts w:ascii="Arial" w:hAnsi="Arial" w:cs="Arial"/>
         </w:rPr>
       </w:pPr>
-      <w:proofErr w:type="spellStart"/>
       <w:r>
         <w:rPr>
           <w:rFonts w:ascii="Arial" w:hAnsi="Arial" w:cs="Arial"/>
         </w:rPr>
         <w:t>Social_event_attendance</w:t>
       </w:r>
-      <w:proofErr w:type="spellEnd"/>
     </w:p>
     <w:p>
       <w:pPr>
@@ -3071,14 +2843,12 @@
           <w:rFonts w:ascii="Arial" w:hAnsi="Arial" w:cs="Arial"/>
         </w:rPr>
       </w:pPr>
-      <w:proofErr w:type="spellStart"/>
       <w:r>
         <w:rPr>
           <w:rFonts w:ascii="Arial" w:hAnsi="Arial" w:cs="Arial"/>
         </w:rPr>
         <w:t>Going_outside</w:t>
       </w:r>
-      <w:proofErr w:type="spellEnd"/>
     </w:p>
     <w:p>
       <w:pPr>
@@ -3092,14 +2862,12 @@
           <w:rFonts w:ascii="Arial" w:hAnsi="Arial" w:cs="Arial"/>
         </w:rPr>
       </w:pPr>
-      <w:proofErr w:type="spellStart"/>
       <w:r>
         <w:rPr>
           <w:rFonts w:ascii="Arial" w:hAnsi="Arial" w:cs="Arial"/>
         </w:rPr>
         <w:t>Drained_after_socializing</w:t>
       </w:r>
-      <w:proofErr w:type="spellEnd"/>
     </w:p>
     <w:p>
       <w:pPr>
@@ -3113,14 +2881,12 @@
           <w:rFonts w:ascii="Arial" w:hAnsi="Arial" w:cs="Arial"/>
         </w:rPr>
       </w:pPr>
-      <w:proofErr w:type="spellStart"/>
       <w:r>
         <w:rPr>
           <w:rFonts w:ascii="Arial" w:hAnsi="Arial" w:cs="Arial"/>
         </w:rPr>
         <w:t>Friends_circle_size</w:t>
       </w:r>
-      <w:proofErr w:type="spellEnd"/>
     </w:p>
     <w:p>
       <w:pPr>
@@ -3133,14 +2899,12 @@
           <w:rFonts w:ascii="Arial" w:hAnsi="Arial" w:cs="Arial"/>
         </w:rPr>
       </w:pPr>
-      <w:proofErr w:type="spellStart"/>
       <w:r>
         <w:rPr>
           <w:rFonts w:ascii="Arial" w:hAnsi="Arial" w:cs="Arial"/>
         </w:rPr>
         <w:t>Post_frequency</w:t>
       </w:r>
-      <w:proofErr w:type="spellEnd"/>
     </w:p>
     <w:p>
       <w:pPr>
@@ -3179,47 +2943,11 @@
           <w:rFonts w:ascii="Arial" w:hAnsi="Arial" w:cs="Arial"/>
         </w:rPr>
       </w:pPr>
-      <w:proofErr w:type="spellStart"/>
-      <w:r>
-        <w:rPr>
-          <w:rFonts w:ascii="Arial" w:hAnsi="Arial" w:cs="Arial"/>
-        </w:rPr>
-        <w:t>Personality</w:t>
-      </w:r>
-      <w:proofErr w:type="spellEnd"/>
-      <w:r>
-        <w:rPr>
-          <w:rFonts w:ascii="Arial" w:hAnsi="Arial" w:cs="Arial"/>
-        </w:rPr>
-        <w:t xml:space="preserve"> (</w:t>
-      </w:r>
-      <w:proofErr w:type="spellStart"/>
-      <w:r>
-        <w:rPr>
-          <w:rFonts w:ascii="Arial" w:hAnsi="Arial" w:cs="Arial"/>
-        </w:rPr>
-        <w:t>Introvert</w:t>
-      </w:r>
-      <w:proofErr w:type="spellEnd"/>
-      <w:r>
-        <w:rPr>
-          <w:rFonts w:ascii="Arial" w:hAnsi="Arial" w:cs="Arial"/>
-        </w:rPr>
-        <w:t xml:space="preserve"> / </w:t>
-      </w:r>
-      <w:proofErr w:type="spellStart"/>
-      <w:r>
-        <w:rPr>
-          <w:rFonts w:ascii="Arial" w:hAnsi="Arial" w:cs="Arial"/>
-        </w:rPr>
-        <w:t>Extrovert</w:t>
-      </w:r>
-      <w:proofErr w:type="spellEnd"/>
-      <w:r>
-        <w:rPr>
-          <w:rFonts w:ascii="Arial" w:hAnsi="Arial" w:cs="Arial"/>
-        </w:rPr>
-        <w:t>)</w:t>
+      <w:r>
+        <w:rPr>
+          <w:rFonts w:ascii="Arial" w:hAnsi="Arial" w:cs="Arial"/>
+        </w:rPr>
+        <w:t>Personality (Introvert / Extrovert)</w:t>
       </w:r>
     </w:p>
     <w:p>
@@ -3256,21 +2984,7 @@
         <w:rPr>
           <w:rFonts w:ascii="Arial" w:hAnsi="Arial" w:cs="Arial"/>
         </w:rPr>
-        <w:t>.</w:t>
-      </w:r>
-      <w:proofErr w:type="spellStart"/>
-      <w:r>
-        <w:rPr>
-          <w:rFonts w:ascii="Arial" w:hAnsi="Arial" w:cs="Arial"/>
-        </w:rPr>
-        <w:t>csv</w:t>
-      </w:r>
-      <w:proofErr w:type="spellEnd"/>
-      <w:r>
-        <w:rPr>
-          <w:rFonts w:ascii="Arial" w:hAnsi="Arial" w:cs="Arial"/>
-        </w:rPr>
-        <w:t xml:space="preserve"> consistente. No se </w:t>
+        <w:t xml:space="preserve">.csv consistente. No se </w:t>
       </w:r>
       <w:r>
         <w:rPr>
@@ -3306,21 +3020,7 @@
         <w:rPr>
           <w:rFonts w:ascii="Arial" w:hAnsi="Arial" w:cs="Arial"/>
         </w:rPr>
-        <w:t xml:space="preserve">Se realizaron las siguientes transformaciones sobre el </w:t>
-      </w:r>
-      <w:proofErr w:type="spellStart"/>
-      <w:r>
-        <w:rPr>
-          <w:rFonts w:ascii="Arial" w:hAnsi="Arial" w:cs="Arial"/>
-        </w:rPr>
-        <w:t>dataset</w:t>
-      </w:r>
-      <w:proofErr w:type="spellEnd"/>
-      <w:r>
-        <w:rPr>
-          <w:rFonts w:ascii="Arial" w:hAnsi="Arial" w:cs="Arial"/>
-        </w:rPr>
-        <w:t xml:space="preserve"> para prepararlo correctamente antes del modelado:</w:t>
+        <w:t>Se realizaron las siguientes transformaciones sobre el dataset para prepararlo correctamente antes del modelado:</w:t>
       </w:r>
     </w:p>
     <w:p>
@@ -3355,35 +3055,7 @@
         <w:rPr>
           <w:rFonts w:ascii="Arial" w:hAnsi="Arial" w:cs="Arial"/>
         </w:rPr>
-        <w:t xml:space="preserve">Los atributos categóricos con valores binarios como </w:t>
-      </w:r>
-      <w:proofErr w:type="spellStart"/>
-      <w:r>
-        <w:rPr>
-          <w:rFonts w:ascii="Arial" w:hAnsi="Arial" w:cs="Arial"/>
-        </w:rPr>
-        <w:t>Stage_fear</w:t>
-      </w:r>
-      <w:proofErr w:type="spellEnd"/>
-      <w:r>
-        <w:rPr>
-          <w:rFonts w:ascii="Arial" w:hAnsi="Arial" w:cs="Arial"/>
-        </w:rPr>
-        <w:t xml:space="preserve"> y </w:t>
-      </w:r>
-      <w:proofErr w:type="spellStart"/>
-      <w:r>
-        <w:rPr>
-          <w:rFonts w:ascii="Arial" w:hAnsi="Arial" w:cs="Arial"/>
-        </w:rPr>
-        <w:t>Drained_after_socializing</w:t>
-      </w:r>
-      <w:proofErr w:type="spellEnd"/>
-      <w:r>
-        <w:rPr>
-          <w:rFonts w:ascii="Arial" w:hAnsi="Arial" w:cs="Arial"/>
-        </w:rPr>
-        <w:t xml:space="preserve"> fueron convertidos de valores tipo texto (Yes/No) a valores numéricos binarios (1/0). De esta forma</w:t>
+        <w:t>Los atributos categóricos con valores binarios como Stage_fear y Drained_after_socializing fueron convertidos de valores tipo texto (Yes/No) a valores numéricos binarios (1/0). De esta forma</w:t>
       </w:r>
       <w:r>
         <w:rPr>
@@ -3403,49 +3075,7 @@
         <w:rPr>
           <w:rFonts w:ascii="Arial" w:hAnsi="Arial" w:cs="Arial"/>
         </w:rPr>
-        <w:t xml:space="preserve">El atributo clasificador </w:t>
-      </w:r>
-      <w:proofErr w:type="spellStart"/>
-      <w:r>
-        <w:rPr>
-          <w:rFonts w:ascii="Arial" w:hAnsi="Arial" w:cs="Arial"/>
-        </w:rPr>
-        <w:t>Personality</w:t>
-      </w:r>
-      <w:proofErr w:type="spellEnd"/>
-      <w:r>
-        <w:rPr>
-          <w:rFonts w:ascii="Arial" w:hAnsi="Arial" w:cs="Arial"/>
-        </w:rPr>
-        <w:t xml:space="preserve">, también fue transformado y se codificó como 1 para </w:t>
-      </w:r>
-      <w:proofErr w:type="spellStart"/>
-      <w:r>
-        <w:rPr>
-          <w:rFonts w:ascii="Arial" w:hAnsi="Arial" w:cs="Arial"/>
-        </w:rPr>
-        <w:t>Extrovert</w:t>
-      </w:r>
-      <w:proofErr w:type="spellEnd"/>
-      <w:r>
-        <w:rPr>
-          <w:rFonts w:ascii="Arial" w:hAnsi="Arial" w:cs="Arial"/>
-        </w:rPr>
-        <w:t xml:space="preserve"> y 0 para </w:t>
-      </w:r>
-      <w:proofErr w:type="spellStart"/>
-      <w:r>
-        <w:rPr>
-          <w:rFonts w:ascii="Arial" w:hAnsi="Arial" w:cs="Arial"/>
-        </w:rPr>
-        <w:t>Introvert</w:t>
-      </w:r>
-      <w:proofErr w:type="spellEnd"/>
-      <w:r>
-        <w:rPr>
-          <w:rFonts w:ascii="Arial" w:hAnsi="Arial" w:cs="Arial"/>
-        </w:rPr>
-        <w:t>.</w:t>
+        <w:t>El atributo clasificador Personality, también fue transformado y se codificó como 1 para Extrovert y 0 para Introvert.</w:t>
       </w:r>
     </w:p>
     <w:p>
@@ -3535,21 +3165,7 @@
         <w:rPr>
           <w:rFonts w:ascii="Arial" w:hAnsi="Arial" w:cs="Arial"/>
         </w:rPr>
-        <w:t xml:space="preserve">Antes de continuar con el modelado, se procedió a escalar los atributos del </w:t>
-      </w:r>
-      <w:proofErr w:type="spellStart"/>
-      <w:r>
-        <w:rPr>
-          <w:rFonts w:ascii="Arial" w:hAnsi="Arial" w:cs="Arial"/>
-        </w:rPr>
-        <w:t>dataset</w:t>
-      </w:r>
-      <w:proofErr w:type="spellEnd"/>
-      <w:r>
-        <w:rPr>
-          <w:rFonts w:ascii="Arial" w:hAnsi="Arial" w:cs="Arial"/>
-        </w:rPr>
-        <w:t xml:space="preserve">. Este paso </w:t>
+        <w:t xml:space="preserve">Antes de continuar con el modelado, se procedió a escalar los atributos del dataset. Este paso </w:t>
       </w:r>
       <w:r>
         <w:rPr>
@@ -3573,68 +3189,40 @@
         <w:rPr>
           <w:rFonts w:ascii="Arial" w:hAnsi="Arial" w:cs="Arial"/>
         </w:rPr>
-        <w:t>como K-</w:t>
-      </w:r>
-      <w:proofErr w:type="spellStart"/>
-      <w:r>
-        <w:rPr>
-          <w:rFonts w:ascii="Arial" w:hAnsi="Arial" w:cs="Arial"/>
-        </w:rPr>
-        <w:t>Nearest</w:t>
-      </w:r>
-      <w:proofErr w:type="spellEnd"/>
+        <w:t>como K-Nearest Neighbors o Regresión Logística</w:t>
+      </w:r>
+      <w:r>
+        <w:rPr>
+          <w:rFonts w:ascii="Arial" w:hAnsi="Arial" w:cs="Arial"/>
+        </w:rPr>
+        <w:t xml:space="preserve">). </w:t>
+      </w:r>
+      <w:r>
+        <w:rPr>
+          <w:rFonts w:ascii="Arial" w:hAnsi="Arial" w:cs="Arial"/>
+        </w:rPr>
+        <w:t>Escalar correctamente asegura que todas las variables contribuyan de forma equitativa al momento de calcular distancias o realizar cálculos internos.</w:t>
+      </w:r>
+    </w:p>
+    <w:p>
+      <w:pPr>
+        <w:jc w:val="both"/>
+        <w:rPr>
+          <w:rFonts w:ascii="Arial" w:hAnsi="Arial" w:cs="Arial"/>
+        </w:rPr>
+      </w:pPr>
+      <w:r>
+        <w:rPr>
+          <w:rFonts w:ascii="Arial" w:hAnsi="Arial" w:cs="Arial"/>
+        </w:rPr>
+        <w:t>Si bien los atributos binarios</w:t>
+      </w:r>
       <w:r>
         <w:rPr>
           <w:rFonts w:ascii="Arial" w:hAnsi="Arial" w:cs="Arial"/>
         </w:rPr>
         <w:t xml:space="preserve"> </w:t>
       </w:r>
-      <w:proofErr w:type="spellStart"/>
-      <w:r>
-        <w:rPr>
-          <w:rFonts w:ascii="Arial" w:hAnsi="Arial" w:cs="Arial"/>
-        </w:rPr>
-        <w:t>Neighbors</w:t>
-      </w:r>
-      <w:proofErr w:type="spellEnd"/>
-      <w:r>
-        <w:rPr>
-          <w:rFonts w:ascii="Arial" w:hAnsi="Arial" w:cs="Arial"/>
-        </w:rPr>
-        <w:t xml:space="preserve"> o Regresión Logística</w:t>
-      </w:r>
-      <w:r>
-        <w:rPr>
-          <w:rFonts w:ascii="Arial" w:hAnsi="Arial" w:cs="Arial"/>
-        </w:rPr>
-        <w:t xml:space="preserve">). </w:t>
-      </w:r>
-      <w:r>
-        <w:rPr>
-          <w:rFonts w:ascii="Arial" w:hAnsi="Arial" w:cs="Arial"/>
-        </w:rPr>
-        <w:t>Escalar correctamente asegura que todas las variables contribuyan de forma equitativa al momento de calcular distancias o realizar cálculos internos.</w:t>
-      </w:r>
-    </w:p>
-    <w:p>
-      <w:pPr>
-        <w:jc w:val="both"/>
-        <w:rPr>
-          <w:rFonts w:ascii="Arial" w:hAnsi="Arial" w:cs="Arial"/>
-        </w:rPr>
-      </w:pPr>
-      <w:r>
-        <w:rPr>
-          <w:rFonts w:ascii="Arial" w:hAnsi="Arial" w:cs="Arial"/>
-        </w:rPr>
-        <w:t>Si bien los atributos binarios</w:t>
-      </w:r>
-      <w:r>
-        <w:rPr>
-          <w:rFonts w:ascii="Arial" w:hAnsi="Arial" w:cs="Arial"/>
-        </w:rPr>
-        <w:t xml:space="preserve"> </w:t>
-      </w:r>
       <w:r>
         <w:rPr>
           <w:rFonts w:ascii="Arial" w:hAnsi="Arial" w:cs="Arial"/>
@@ -3665,19 +3253,11 @@
         </w:rPr>
         <w:t xml:space="preserve"> normalizados entre 0 y 1, se optó por escalar el </w:t>
       </w:r>
-      <w:proofErr w:type="spellStart"/>
-      <w:r>
-        <w:rPr>
-          <w:rFonts w:ascii="Arial" w:hAnsi="Arial" w:cs="Arial"/>
-        </w:rPr>
-        <w:t>dataset</w:t>
-      </w:r>
-      <w:proofErr w:type="spellEnd"/>
-      <w:r>
-        <w:rPr>
-          <w:rFonts w:ascii="Arial" w:hAnsi="Arial" w:cs="Arial"/>
-        </w:rPr>
-        <w:t xml:space="preserve"> </w:t>
+      <w:r>
+        <w:rPr>
+          <w:rFonts w:ascii="Arial" w:hAnsi="Arial" w:cs="Arial"/>
+        </w:rPr>
+        <w:t xml:space="preserve">dataset </w:t>
       </w:r>
       <w:r>
         <w:rPr>
@@ -3711,33 +3291,11 @@
           <w:rFonts w:ascii="Arial" w:hAnsi="Arial" w:cs="Arial"/>
         </w:rPr>
       </w:pPr>
-      <w:proofErr w:type="spellStart"/>
-      <w:r>
-        <w:rPr>
-          <w:rFonts w:ascii="Arial" w:hAnsi="Arial" w:cs="Arial"/>
-        </w:rPr>
-        <w:t>MinMaxScaler</w:t>
-      </w:r>
-      <w:proofErr w:type="spellEnd"/>
-      <w:r>
-        <w:rPr>
-          <w:rFonts w:ascii="Arial" w:hAnsi="Arial" w:cs="Arial"/>
-        </w:rPr>
-        <w:t>: Transforma todos los valores para que queden dentro de un rango fijo, normalmente entre 0 y 1. Es sensible a valores extremos (</w:t>
-      </w:r>
-      <w:proofErr w:type="spellStart"/>
-      <w:r>
-        <w:rPr>
-          <w:rFonts w:ascii="Arial" w:hAnsi="Arial" w:cs="Arial"/>
-        </w:rPr>
-        <w:t>outliers</w:t>
-      </w:r>
-      <w:proofErr w:type="spellEnd"/>
-      <w:r>
-        <w:rPr>
-          <w:rFonts w:ascii="Arial" w:hAnsi="Arial" w:cs="Arial"/>
-        </w:rPr>
-        <w:t>).</w:t>
+      <w:r>
+        <w:rPr>
+          <w:rFonts w:ascii="Arial" w:hAnsi="Arial" w:cs="Arial"/>
+        </w:rPr>
+        <w:t>MinMaxScaler: Transforma todos los valores para que queden dentro de un rango fijo, normalmente entre 0 y 1. Es sensible a valores extremos (outliers).</w:t>
       </w:r>
     </w:p>
     <w:p>
@@ -3751,20 +3309,12 @@
           <w:rFonts w:ascii="Arial" w:hAnsi="Arial" w:cs="Arial"/>
         </w:rPr>
       </w:pPr>
-      <w:proofErr w:type="spellStart"/>
       <w:r>
         <w:rPr>
           <w:rFonts w:ascii="Arial" w:hAnsi="Arial" w:cs="Arial"/>
         </w:rPr>
         <w:lastRenderedPageBreak/>
-        <w:t>StandardScaler</w:t>
-      </w:r>
-      <w:proofErr w:type="spellEnd"/>
-      <w:r>
-        <w:rPr>
-          <w:rFonts w:ascii="Arial" w:hAnsi="Arial" w:cs="Arial"/>
-        </w:rPr>
-        <w:t>: Ajusta los valores de cada atributo para que tengan media 0 y desviación estándar 1. Es ideal cuando los datos no están acotados a un rango fijo y cuando se sospecha que hay valores atípicos.</w:t>
+        <w:t>StandardScaler: Ajusta los valores de cada atributo para que tengan media 0 y desviación estándar 1. Es ideal cuando los datos no están acotados a un rango fijo y cuando se sospecha que hay valores atípicos.</w:t>
       </w:r>
     </w:p>
     <w:p>
@@ -3778,19 +3328,11 @@
           <w:rFonts w:ascii="Arial" w:hAnsi="Arial" w:cs="Arial"/>
         </w:rPr>
       </w:pPr>
-      <w:proofErr w:type="spellStart"/>
-      <w:r>
-        <w:rPr>
-          <w:rFonts w:ascii="Arial" w:hAnsi="Arial" w:cs="Arial"/>
-        </w:rPr>
-        <w:t>Normalizer</w:t>
-      </w:r>
-      <w:proofErr w:type="spellEnd"/>
-      <w:r>
-        <w:rPr>
-          <w:rFonts w:ascii="Arial" w:hAnsi="Arial" w:cs="Arial"/>
-        </w:rPr>
-        <w:t>: Escala cada</w:t>
+      <w:r>
+        <w:rPr>
+          <w:rFonts w:ascii="Arial" w:hAnsi="Arial" w:cs="Arial"/>
+        </w:rPr>
+        <w:t>Normalizer: Escala cada</w:t>
       </w:r>
       <w:r>
         <w:rPr>
@@ -3816,21 +3358,7 @@
         <w:rPr>
           <w:rFonts w:ascii="Arial" w:hAnsi="Arial" w:cs="Arial"/>
         </w:rPr>
-        <w:t xml:space="preserve">Se eligió </w:t>
-      </w:r>
-      <w:proofErr w:type="spellStart"/>
-      <w:r>
-        <w:rPr>
-          <w:rFonts w:ascii="Arial" w:hAnsi="Arial" w:cs="Arial"/>
-        </w:rPr>
-        <w:t>StandardScaler</w:t>
-      </w:r>
-      <w:proofErr w:type="spellEnd"/>
-      <w:r>
-        <w:rPr>
-          <w:rFonts w:ascii="Arial" w:hAnsi="Arial" w:cs="Arial"/>
-        </w:rPr>
-        <w:t xml:space="preserve"> porque:</w:t>
+        <w:t>Se eligió StandardScaler porque:</w:t>
       </w:r>
     </w:p>
     <w:p>
@@ -3848,21 +3376,7 @@
         <w:rPr>
           <w:rFonts w:ascii="Arial" w:hAnsi="Arial" w:cs="Arial"/>
         </w:rPr>
-        <w:t xml:space="preserve">El </w:t>
-      </w:r>
-      <w:proofErr w:type="spellStart"/>
-      <w:r>
-        <w:rPr>
-          <w:rFonts w:ascii="Arial" w:hAnsi="Arial" w:cs="Arial"/>
-        </w:rPr>
-        <w:t>dataset</w:t>
-      </w:r>
-      <w:proofErr w:type="spellEnd"/>
-      <w:r>
-        <w:rPr>
-          <w:rFonts w:ascii="Arial" w:hAnsi="Arial" w:cs="Arial"/>
-        </w:rPr>
-        <w:t xml:space="preserve"> contiene varias variables continuas que no están acotadas a un rango fijo (por ejemplo, amistades de 0 a 15 o tiempo solo de 0 a 11).</w:t>
+        <w:t>El dataset contiene varias variables continuas que no están acotadas a un rango fijo (por ejemplo, amistades de 0 a 15 o tiempo solo de 0 a 11).</w:t>
       </w:r>
     </w:p>
     <w:p>
@@ -3898,63 +3412,21 @@
         <w:rPr>
           <w:rFonts w:ascii="Arial" w:hAnsi="Arial" w:cs="Arial"/>
         </w:rPr>
-        <w:t xml:space="preserve">Los modelos utilizados incluyen algoritmos sensibles a la escala, y </w:t>
-      </w:r>
-      <w:proofErr w:type="spellStart"/>
-      <w:r>
-        <w:rPr>
-          <w:rFonts w:ascii="Arial" w:hAnsi="Arial" w:cs="Arial"/>
-        </w:rPr>
-        <w:t>StandardScaler</w:t>
-      </w:r>
-      <w:proofErr w:type="spellEnd"/>
-      <w:r>
-        <w:rPr>
-          <w:rFonts w:ascii="Arial" w:hAnsi="Arial" w:cs="Arial"/>
-        </w:rPr>
-        <w:t xml:space="preserve"> ofrece un buen balance entre rendimiento y estabilidad frente a valores extremos.</w:t>
-      </w:r>
-    </w:p>
-    <w:p>
-      <w:pPr>
-        <w:jc w:val="both"/>
-        <w:rPr>
-          <w:rFonts w:ascii="Arial" w:hAnsi="Arial" w:cs="Arial"/>
-        </w:rPr>
-      </w:pPr>
-      <w:r>
-        <w:rPr>
-          <w:rFonts w:ascii="Arial" w:hAnsi="Arial" w:cs="Arial"/>
-        </w:rPr>
-        <w:t xml:space="preserve">Luego de aplicar el escalado, los valores del </w:t>
-      </w:r>
-      <w:proofErr w:type="spellStart"/>
-      <w:r>
-        <w:rPr>
-          <w:rFonts w:ascii="Arial" w:hAnsi="Arial" w:cs="Arial"/>
-        </w:rPr>
-        <w:t>dataset</w:t>
-      </w:r>
-      <w:proofErr w:type="spellEnd"/>
-      <w:r>
-        <w:rPr>
-          <w:rFonts w:ascii="Arial" w:hAnsi="Arial" w:cs="Arial"/>
-        </w:rPr>
-        <w:t xml:space="preserve"> quedaron transformados y listos para ser utilizados por los modelos. A continuación, se muestra una vista del </w:t>
-      </w:r>
-      <w:proofErr w:type="spellStart"/>
-      <w:r>
-        <w:rPr>
-          <w:rFonts w:ascii="Arial" w:hAnsi="Arial" w:cs="Arial"/>
-        </w:rPr>
-        <w:t>dataset</w:t>
-      </w:r>
-      <w:proofErr w:type="spellEnd"/>
-      <w:r>
-        <w:rPr>
-          <w:rFonts w:ascii="Arial" w:hAnsi="Arial" w:cs="Arial"/>
-        </w:rPr>
-        <w:t xml:space="preserve"> ya escalado:</w:t>
+        <w:t>Los modelos utilizados incluyen algoritmos sensibles a la escala, y StandardScaler ofrece un buen balance entre rendimiento y estabilidad frente a valores extremos.</w:t>
+      </w:r>
+    </w:p>
+    <w:p>
+      <w:pPr>
+        <w:jc w:val="both"/>
+        <w:rPr>
+          <w:rFonts w:ascii="Arial" w:hAnsi="Arial" w:cs="Arial"/>
+        </w:rPr>
+      </w:pPr>
+      <w:r>
+        <w:rPr>
+          <w:rFonts w:ascii="Arial" w:hAnsi="Arial" w:cs="Arial"/>
+        </w:rPr>
+        <w:t>Luego de aplicar el escalado, los valores del dataset quedaron transformados y listos para ser utilizados por los modelos. A continuación, se muestra una vista del dataset ya escalado:</w:t>
       </w:r>
     </w:p>
     <w:p>
@@ -4055,21 +3527,7 @@
         <w:rPr>
           <w:rFonts w:ascii="Arial" w:hAnsi="Arial" w:cs="Arial"/>
         </w:rPr>
-        <w:t xml:space="preserve">qué tan balanceado estaba el </w:t>
-      </w:r>
-      <w:proofErr w:type="spellStart"/>
-      <w:r>
-        <w:rPr>
-          <w:rFonts w:ascii="Arial" w:hAnsi="Arial" w:cs="Arial"/>
-        </w:rPr>
-        <w:t>dataset</w:t>
-      </w:r>
-      <w:proofErr w:type="spellEnd"/>
-      <w:r>
-        <w:rPr>
-          <w:rFonts w:ascii="Arial" w:hAnsi="Arial" w:cs="Arial"/>
-        </w:rPr>
-        <w:t xml:space="preserve"> entre ambas clases, para así determinar el método de división </w:t>
+        <w:t xml:space="preserve">qué tan balanceado estaba el dataset entre ambas clases, para así determinar el método de división </w:t>
       </w:r>
       <w:r>
         <w:rPr>
@@ -4152,69 +3610,27 @@
         <w:rPr>
           <w:rFonts w:ascii="Arial" w:hAnsi="Arial" w:cs="Arial"/>
         </w:rPr>
-        <w:t xml:space="preserve">Los resultados reflejaron que el </w:t>
-      </w:r>
-      <w:proofErr w:type="spellStart"/>
-      <w:r>
-        <w:rPr>
-          <w:rFonts w:ascii="Arial" w:hAnsi="Arial" w:cs="Arial"/>
-        </w:rPr>
-        <w:t>dataset</w:t>
-      </w:r>
-      <w:proofErr w:type="spellEnd"/>
-      <w:r>
-        <w:rPr>
-          <w:rFonts w:ascii="Arial" w:hAnsi="Arial" w:cs="Arial"/>
-        </w:rPr>
-        <w:t xml:space="preserve"> se encontraba bastante balanceado (51.4% Extrovertidos, 48.6% Introvertidos), por lo que no iba a ser necesario aplicar alguna técnica específica, sino una división tradicional.</w:t>
-      </w:r>
-    </w:p>
-    <w:p>
-      <w:pPr>
-        <w:jc w:val="both"/>
-        <w:rPr>
-          <w:rFonts w:ascii="Arial" w:hAnsi="Arial" w:cs="Arial"/>
-        </w:rPr>
-      </w:pPr>
-      <w:r>
-        <w:rPr>
-          <w:rFonts w:ascii="Arial" w:hAnsi="Arial" w:cs="Arial"/>
-        </w:rPr>
-        <w:t xml:space="preserve">Se optó por dividir el </w:t>
-      </w:r>
-      <w:proofErr w:type="spellStart"/>
-      <w:r>
-        <w:rPr>
-          <w:rFonts w:ascii="Arial" w:hAnsi="Arial" w:cs="Arial"/>
-        </w:rPr>
-        <w:t>dataset</w:t>
-      </w:r>
-      <w:proofErr w:type="spellEnd"/>
-      <w:r>
-        <w:rPr>
-          <w:rFonts w:ascii="Arial" w:hAnsi="Arial" w:cs="Arial"/>
-        </w:rPr>
-        <w:t xml:space="preserve"> e</w:t>
-      </w:r>
-      <w:r>
-        <w:rPr>
-          <w:rFonts w:ascii="Arial" w:hAnsi="Arial" w:cs="Arial"/>
-        </w:rPr>
-        <w:t xml:space="preserve">n 80% para entrenamiento y 20% para test, procurando que en cada </w:t>
-      </w:r>
-      <w:proofErr w:type="spellStart"/>
-      <w:r>
-        <w:rPr>
-          <w:rFonts w:ascii="Arial" w:hAnsi="Arial" w:cs="Arial"/>
-        </w:rPr>
-        <w:t>subset</w:t>
-      </w:r>
-      <w:proofErr w:type="spellEnd"/>
-      <w:r>
-        <w:rPr>
-          <w:rFonts w:ascii="Arial" w:hAnsi="Arial" w:cs="Arial"/>
-        </w:rPr>
-        <w:t xml:space="preserve"> (training set y test set) haya la misma proporción de extrovertidos e introvertidos.</w:t>
+        <w:t>Los resultados reflejaron que el dataset se encontraba bastante balanceado (51.4% Extrovertidos, 48.6% Introvertidos), por lo que no iba a ser necesario aplicar alguna técnica específica, sino una división tradicional.</w:t>
+      </w:r>
+    </w:p>
+    <w:p>
+      <w:pPr>
+        <w:jc w:val="both"/>
+        <w:rPr>
+          <w:rFonts w:ascii="Arial" w:hAnsi="Arial" w:cs="Arial"/>
+        </w:rPr>
+      </w:pPr>
+      <w:r>
+        <w:rPr>
+          <w:rFonts w:ascii="Arial" w:hAnsi="Arial" w:cs="Arial"/>
+        </w:rPr>
+        <w:t>Se optó por dividir el dataset e</w:t>
+      </w:r>
+      <w:r>
+        <w:rPr>
+          <w:rFonts w:ascii="Arial" w:hAnsi="Arial" w:cs="Arial"/>
+        </w:rPr>
+        <w:t>n 80% para entrenamiento y 20% para test, procurando que en cada subset (training set y test set) haya la misma proporción de extrovertidos e introvertidos.</w:t>
       </w:r>
     </w:p>
     <w:p>
@@ -4278,7 +3694,6 @@
           <w:rFonts w:ascii="Arial" w:hAnsi="Arial" w:cs="Arial"/>
         </w:rPr>
       </w:pPr>
-      <w:proofErr w:type="spellStart"/>
       <w:r>
         <w:rPr>
           <w:rFonts w:ascii="Arial" w:hAnsi="Arial" w:cs="Arial"/>
@@ -4287,152 +3702,83 @@
           <w:u w:val="single"/>
         </w:rPr>
         <w:lastRenderedPageBreak/>
-        <w:t>Random</w:t>
-      </w:r>
-      <w:proofErr w:type="spellEnd"/>
-      <w:r>
+        <w:t>Random Forest</w:t>
+      </w:r>
+    </w:p>
+    <w:p>
+      <w:pPr>
+        <w:jc w:val="both"/>
+        <w:rPr>
+          <w:rFonts w:ascii="Arial" w:hAnsi="Arial" w:cs="Arial"/>
+        </w:rPr>
+      </w:pPr>
+      <w:r>
+        <w:rPr>
+          <w:rFonts w:ascii="Arial" w:hAnsi="Arial" w:cs="Arial"/>
+        </w:rPr>
+        <w:t xml:space="preserve">Este modelo </w:t>
+      </w:r>
+      <w:r>
+        <w:rPr>
+          <w:rFonts w:ascii="Arial" w:hAnsi="Arial" w:cs="Arial"/>
+        </w:rPr>
+        <w:t>construye</w:t>
+      </w:r>
+      <w:r>
+        <w:rPr>
+          <w:rFonts w:ascii="Arial" w:hAnsi="Arial" w:cs="Arial"/>
+        </w:rPr>
+        <w:t xml:space="preserve"> </w:t>
+      </w:r>
+      <w:r>
+        <w:rPr>
+          <w:rFonts w:ascii="Arial" w:hAnsi="Arial" w:cs="Arial"/>
+        </w:rPr>
+        <w:t>varios</w:t>
+      </w:r>
+      <w:r>
+        <w:rPr>
+          <w:rFonts w:ascii="Arial" w:hAnsi="Arial" w:cs="Arial"/>
+        </w:rPr>
+        <w:t xml:space="preserve"> árboles de decisión, cada uno entrenado con diferentes partes del dataset, y luego promedia sus predicciones para obtener un resultado más robusto. Funciona bien en casos donde puede haber relaciones no lineales entre los atributos</w:t>
+      </w:r>
+      <w:r>
+        <w:rPr>
+          <w:rFonts w:ascii="Arial" w:hAnsi="Arial" w:cs="Arial"/>
+        </w:rPr>
+        <w:t>.</w:t>
+      </w:r>
+    </w:p>
+    <w:p>
+      <w:pPr>
         <w:rPr>
           <w:rFonts w:ascii="Arial" w:hAnsi="Arial" w:cs="Arial"/>
           <w:i/>
           <w:iCs/>
           <w:u w:val="single"/>
         </w:rPr>
-        <w:t xml:space="preserve"> Forest</w:t>
-      </w:r>
-    </w:p>
-    <w:p>
-      <w:pPr>
-        <w:jc w:val="both"/>
-        <w:rPr>
-          <w:rFonts w:ascii="Arial" w:hAnsi="Arial" w:cs="Arial"/>
-        </w:rPr>
-      </w:pPr>
-      <w:r>
-        <w:rPr>
-          <w:rFonts w:ascii="Arial" w:hAnsi="Arial" w:cs="Arial"/>
-        </w:rPr>
-        <w:t xml:space="preserve">Este modelo </w:t>
-      </w:r>
-      <w:r>
-        <w:rPr>
-          <w:rFonts w:ascii="Arial" w:hAnsi="Arial" w:cs="Arial"/>
-        </w:rPr>
-        <w:t>construye</w:t>
-      </w:r>
-      <w:r>
-        <w:rPr>
-          <w:rFonts w:ascii="Arial" w:hAnsi="Arial" w:cs="Arial"/>
-        </w:rPr>
-        <w:t xml:space="preserve"> </w:t>
-      </w:r>
-      <w:r>
-        <w:rPr>
-          <w:rFonts w:ascii="Arial" w:hAnsi="Arial" w:cs="Arial"/>
-        </w:rPr>
-        <w:t>varios</w:t>
-      </w:r>
-      <w:r>
-        <w:rPr>
-          <w:rFonts w:ascii="Arial" w:hAnsi="Arial" w:cs="Arial"/>
-        </w:rPr>
-        <w:t xml:space="preserve"> árboles de decisión, cada uno entrenado con diferentes partes del </w:t>
-      </w:r>
-      <w:proofErr w:type="spellStart"/>
-      <w:r>
-        <w:rPr>
-          <w:rFonts w:ascii="Arial" w:hAnsi="Arial" w:cs="Arial"/>
-        </w:rPr>
-        <w:t>dataset</w:t>
-      </w:r>
-      <w:proofErr w:type="spellEnd"/>
-      <w:r>
-        <w:rPr>
-          <w:rFonts w:ascii="Arial" w:hAnsi="Arial" w:cs="Arial"/>
-        </w:rPr>
-        <w:t>, y luego promedia sus predicciones para obtener un resultado más robusto. Funciona bien en casos donde puede haber relaciones no lineales entre los atributos</w:t>
-      </w:r>
-      <w:r>
-        <w:rPr>
-          <w:rFonts w:ascii="Arial" w:hAnsi="Arial" w:cs="Arial"/>
-        </w:rPr>
-        <w:t>.</w:t>
-      </w:r>
-    </w:p>
-    <w:p>
-      <w:pPr>
+      </w:pPr>
+      <w:r>
         <w:rPr>
           <w:rFonts w:ascii="Arial" w:hAnsi="Arial" w:cs="Arial"/>
           <w:i/>
           <w:iCs/>
           <w:u w:val="single"/>
         </w:rPr>
-      </w:pPr>
-      <w:r>
-        <w:rPr>
-          <w:rFonts w:ascii="Arial" w:hAnsi="Arial" w:cs="Arial"/>
-          <w:i/>
-          <w:iCs/>
-          <w:u w:val="single"/>
-        </w:rPr>
-        <w:t>K-</w:t>
-      </w:r>
-      <w:proofErr w:type="spellStart"/>
-      <w:r>
-        <w:rPr>
-          <w:rFonts w:ascii="Arial" w:hAnsi="Arial" w:cs="Arial"/>
-          <w:i/>
-          <w:iCs/>
-          <w:u w:val="single"/>
-        </w:rPr>
-        <w:t>Nearest</w:t>
-      </w:r>
-      <w:proofErr w:type="spellEnd"/>
-      <w:r>
-        <w:rPr>
-          <w:rFonts w:ascii="Arial" w:hAnsi="Arial" w:cs="Arial"/>
-          <w:i/>
-          <w:iCs/>
-          <w:u w:val="single"/>
-        </w:rPr>
-        <w:t xml:space="preserve"> </w:t>
-      </w:r>
-      <w:proofErr w:type="spellStart"/>
-      <w:r>
-        <w:rPr>
-          <w:rFonts w:ascii="Arial" w:hAnsi="Arial" w:cs="Arial"/>
-          <w:i/>
-          <w:iCs/>
-          <w:u w:val="single"/>
-        </w:rPr>
-        <w:t>Neighbors</w:t>
-      </w:r>
-      <w:proofErr w:type="spellEnd"/>
-    </w:p>
-    <w:p>
-      <w:pPr>
-        <w:rPr>
-          <w:rFonts w:ascii="Arial" w:hAnsi="Arial" w:cs="Arial"/>
-        </w:rPr>
-      </w:pPr>
-      <w:r>
-        <w:rPr>
-          <w:rFonts w:ascii="Arial" w:hAnsi="Arial" w:cs="Arial"/>
-        </w:rPr>
-        <w:t xml:space="preserve">Es un modelo basado en distancias. Clasifica un ejemplo según la mayoría de </w:t>
-      </w:r>
-      <w:proofErr w:type="gramStart"/>
-      <w:r>
-        <w:rPr>
-          <w:rFonts w:ascii="Arial" w:hAnsi="Arial" w:cs="Arial"/>
-        </w:rPr>
-        <w:t>clases</w:t>
-      </w:r>
-      <w:proofErr w:type="gramEnd"/>
-      <w:r>
-        <w:rPr>
-          <w:rFonts w:ascii="Arial" w:hAnsi="Arial" w:cs="Arial"/>
-        </w:rPr>
-        <w:t xml:space="preserve"> presentes en los K vecinos más cercanos</w:t>
+        <w:t>K-Nearest Neighbors</w:t>
+      </w:r>
+    </w:p>
+    <w:p>
+      <w:pPr>
+        <w:rPr>
+          <w:rFonts w:ascii="Arial" w:hAnsi="Arial" w:cs="Arial"/>
+        </w:rPr>
+      </w:pPr>
+      <w:r>
+        <w:rPr>
+          <w:rFonts w:ascii="Arial" w:hAnsi="Arial" w:cs="Arial"/>
+        </w:rPr>
+        <w:t>Es un modelo basado en distancias. Clasifica un ejemplo según la mayoría de clases presentes en los K vecinos más cercanos</w:t>
       </w:r>
       <w:r>
         <w:rPr>
@@ -4481,14 +3827,12 @@
           <w:rFonts w:ascii="Arial" w:hAnsi="Arial" w:cs="Arial"/>
         </w:rPr>
       </w:pPr>
-      <w:proofErr w:type="spellStart"/>
       <w:r>
         <w:rPr>
           <w:rFonts w:ascii="Arial" w:hAnsi="Arial" w:cs="Arial"/>
         </w:rPr>
         <w:t>Accuracy</w:t>
       </w:r>
-      <w:proofErr w:type="spellEnd"/>
       <w:r>
         <w:rPr>
           <w:rFonts w:ascii="Arial" w:hAnsi="Arial" w:cs="Arial"/>
@@ -4507,14 +3851,12 @@
           <w:rFonts w:ascii="Arial" w:hAnsi="Arial" w:cs="Arial"/>
         </w:rPr>
       </w:pPr>
-      <w:proofErr w:type="spellStart"/>
       <w:r>
         <w:rPr>
           <w:rFonts w:ascii="Arial" w:hAnsi="Arial" w:cs="Arial"/>
         </w:rPr>
         <w:t>Precision</w:t>
       </w:r>
-      <w:proofErr w:type="spellEnd"/>
       <w:r>
         <w:rPr>
           <w:rFonts w:ascii="Arial" w:hAnsi="Arial" w:cs="Arial"/>
@@ -4533,14 +3875,12 @@
           <w:rFonts w:ascii="Arial" w:hAnsi="Arial" w:cs="Arial"/>
         </w:rPr>
       </w:pPr>
-      <w:proofErr w:type="spellStart"/>
       <w:r>
         <w:rPr>
           <w:rFonts w:ascii="Arial" w:hAnsi="Arial" w:cs="Arial"/>
         </w:rPr>
         <w:t>Recall</w:t>
       </w:r>
-      <w:proofErr w:type="spellEnd"/>
       <w:r>
         <w:rPr>
           <w:rFonts w:ascii="Arial" w:hAnsi="Arial" w:cs="Arial"/>
@@ -4640,35 +3980,7 @@
         <w:rPr>
           <w:rFonts w:ascii="Arial" w:hAnsi="Arial" w:cs="Arial"/>
         </w:rPr>
-        <w:t xml:space="preserve">Para la </w:t>
-      </w:r>
-      <w:proofErr w:type="gramStart"/>
-      <w:r>
-        <w:rPr>
-          <w:rFonts w:ascii="Arial" w:hAnsi="Arial" w:cs="Arial"/>
-        </w:rPr>
-        <w:t>primer iteración</w:t>
-      </w:r>
-      <w:proofErr w:type="gramEnd"/>
-      <w:r>
-        <w:rPr>
-          <w:rFonts w:ascii="Arial" w:hAnsi="Arial" w:cs="Arial"/>
-        </w:rPr>
-        <w:t xml:space="preserve">, se entrenó cada modelo con el 80% del </w:t>
-      </w:r>
-      <w:proofErr w:type="spellStart"/>
-      <w:r>
-        <w:rPr>
-          <w:rFonts w:ascii="Arial" w:hAnsi="Arial" w:cs="Arial"/>
-        </w:rPr>
-        <w:t>dataset</w:t>
-      </w:r>
-      <w:proofErr w:type="spellEnd"/>
-      <w:r>
-        <w:rPr>
-          <w:rFonts w:ascii="Arial" w:hAnsi="Arial" w:cs="Arial"/>
-        </w:rPr>
-        <w:t xml:space="preserve"> y se evaluó con el 20% restante. Esto ayudó a obtener una primera idea de rendimiento general. Los resultados para cada modelo fueron:</w:t>
+        <w:t>Para la primer iteración, se entrenó cada modelo con el 80% del dataset y se evaluó con el 20% restante. Esto ayudó a obtener una primera idea de rendimiento general. Los resultados para cada modelo fueron:</w:t>
       </w:r>
     </w:p>
     <w:p>
@@ -4825,19 +4137,11 @@
           <w:rFonts w:ascii="Arial" w:hAnsi="Arial" w:cs="Arial"/>
         </w:rPr>
       </w:pPr>
-      <w:proofErr w:type="spellStart"/>
-      <w:r>
-        <w:rPr>
-          <w:rFonts w:ascii="Arial" w:hAnsi="Arial" w:cs="Arial"/>
-        </w:rPr>
-        <w:t>Random</w:t>
-      </w:r>
-      <w:proofErr w:type="spellEnd"/>
-      <w:r>
-        <w:rPr>
-          <w:rFonts w:ascii="Arial" w:hAnsi="Arial" w:cs="Arial"/>
-        </w:rPr>
-        <w:t xml:space="preserve"> Forest: </w:t>
+      <w:r>
+        <w:rPr>
+          <w:rFonts w:ascii="Arial" w:hAnsi="Arial" w:cs="Arial"/>
+        </w:rPr>
+        <w:t xml:space="preserve">Random Forest: </w:t>
       </w:r>
       <w:r>
         <w:rPr>
@@ -4973,41 +4277,13 @@
         <w:rPr>
           <w:rFonts w:ascii="Arial" w:hAnsi="Arial" w:cs="Arial"/>
         </w:rPr>
-        <w:t>K-</w:t>
-      </w:r>
-      <w:proofErr w:type="spellStart"/>
-      <w:r>
-        <w:rPr>
-          <w:rFonts w:ascii="Arial" w:hAnsi="Arial" w:cs="Arial"/>
-        </w:rPr>
-        <w:t>Nearest</w:t>
-      </w:r>
-      <w:proofErr w:type="spellEnd"/>
-      <w:r>
-        <w:rPr>
-          <w:rFonts w:ascii="Arial" w:hAnsi="Arial" w:cs="Arial"/>
-        </w:rPr>
-        <w:t xml:space="preserve"> </w:t>
-      </w:r>
-      <w:proofErr w:type="spellStart"/>
-      <w:r>
-        <w:rPr>
-          <w:rFonts w:ascii="Arial" w:hAnsi="Arial" w:cs="Arial"/>
-        </w:rPr>
-        <w:t>Neighbo</w:t>
-      </w:r>
-      <w:r>
-        <w:rPr>
-          <w:rFonts w:ascii="Arial" w:hAnsi="Arial" w:cs="Arial"/>
-        </w:rPr>
-        <w:t>rs</w:t>
-      </w:r>
-      <w:proofErr w:type="spellEnd"/>
-      <w:r>
-        <w:rPr>
-          <w:rFonts w:ascii="Arial" w:hAnsi="Arial" w:cs="Arial"/>
-        </w:rPr>
-        <w:t xml:space="preserve">: </w:t>
+        <w:t>K-Nearest Neighbo</w:t>
+      </w:r>
+      <w:r>
+        <w:rPr>
+          <w:rFonts w:ascii="Arial" w:hAnsi="Arial" w:cs="Arial"/>
+        </w:rPr>
+        <w:t xml:space="preserve">rs: </w:t>
       </w:r>
       <w:r>
         <w:rPr>
@@ -5019,21 +4295,7 @@
         <w:rPr>
           <w:rFonts w:ascii="Arial" w:hAnsi="Arial" w:cs="Arial"/>
         </w:rPr>
-        <w:t xml:space="preserve">milar a Regresión Logística, levemente superior en precisión, pero levemente inferior en </w:t>
-      </w:r>
-      <w:proofErr w:type="spellStart"/>
-      <w:r>
-        <w:rPr>
-          <w:rFonts w:ascii="Arial" w:hAnsi="Arial" w:cs="Arial"/>
-        </w:rPr>
-        <w:t>Recall</w:t>
-      </w:r>
-      <w:proofErr w:type="spellEnd"/>
-      <w:r>
-        <w:rPr>
-          <w:rFonts w:ascii="Arial" w:hAnsi="Arial" w:cs="Arial"/>
-        </w:rPr>
-        <w:t>.</w:t>
+        <w:t>milar a Regresión Logística, levemente superior en precisión, pero levemente inferior en Recall.</w:t>
       </w:r>
     </w:p>
     <w:p>
@@ -5161,19 +4423,8 @@
           <w:u w:val="single"/>
         </w:rPr>
         <w:lastRenderedPageBreak/>
-        <w:t>Cross-</w:t>
-      </w:r>
-      <w:proofErr w:type="spellStart"/>
-      <w:r>
-        <w:rPr>
-          <w:rFonts w:ascii="Arial" w:hAnsi="Arial" w:cs="Arial"/>
-          <w:i/>
-          <w:iCs/>
-          <w:u w:val="single"/>
-        </w:rPr>
-        <w:t>Validation</w:t>
-      </w:r>
-      <w:proofErr w:type="spellEnd"/>
+        <w:t>Cross-Validation</w:t>
+      </w:r>
     </w:p>
     <w:p>
       <w:pPr>
@@ -5216,35 +4467,13 @@
         <w:rPr>
           <w:rFonts w:ascii="Arial" w:hAnsi="Arial" w:cs="Arial"/>
         </w:rPr>
-        <w:t xml:space="preserve"> de </w:t>
-      </w:r>
-      <w:proofErr w:type="spellStart"/>
-      <w:r>
-        <w:rPr>
-          <w:rFonts w:ascii="Arial" w:hAnsi="Arial" w:cs="Arial"/>
-        </w:rPr>
-        <w:t>cross-validation</w:t>
-      </w:r>
-      <w:proofErr w:type="spellEnd"/>
-      <w:r>
-        <w:rPr>
-          <w:rFonts w:ascii="Arial" w:hAnsi="Arial" w:cs="Arial"/>
-        </w:rPr>
-        <w:t xml:space="preserve"> con 5 particiones, obteniendo las métricas promedio de los 5 entrenamientos y </w:t>
-      </w:r>
-      <w:proofErr w:type="spellStart"/>
-      <w:r>
-        <w:rPr>
-          <w:rFonts w:ascii="Arial" w:hAnsi="Arial" w:cs="Arial"/>
-        </w:rPr>
-        <w:t>tests</w:t>
-      </w:r>
-      <w:proofErr w:type="spellEnd"/>
-      <w:r>
-        <w:rPr>
-          <w:rFonts w:ascii="Arial" w:hAnsi="Arial" w:cs="Arial"/>
-        </w:rPr>
-        <w:t>.</w:t>
+        <w:t xml:space="preserve"> de cross-validation</w:t>
+      </w:r>
+      <w:r>
+        <w:rPr>
+          <w:rFonts w:ascii="Arial" w:hAnsi="Arial" w:cs="Arial"/>
+        </w:rPr>
+        <w:t xml:space="preserve"> con 5 particiones, obteniendo las métricas promedio de los 5 entrenamientos y tests.</w:t>
       </w:r>
     </w:p>
     <w:p>
@@ -5264,21 +4493,7 @@
         <w:rPr>
           <w:rFonts w:ascii="Arial" w:hAnsi="Arial" w:cs="Arial"/>
         </w:rPr>
-        <w:t xml:space="preserve"> En líneas general, los 3 modelos demostraron una mejora muy leve, reflejando que el </w:t>
-      </w:r>
-      <w:proofErr w:type="spellStart"/>
-      <w:r>
-        <w:rPr>
-          <w:rFonts w:ascii="Arial" w:hAnsi="Arial" w:cs="Arial"/>
-        </w:rPr>
-        <w:t>dataset</w:t>
-      </w:r>
-      <w:proofErr w:type="spellEnd"/>
-      <w:r>
-        <w:rPr>
-          <w:rFonts w:ascii="Arial" w:hAnsi="Arial" w:cs="Arial"/>
-        </w:rPr>
-        <w:t xml:space="preserve"> </w:t>
+        <w:t xml:space="preserve"> En líneas general, los 3 modelos demostraron una mejora muy leve, reflejando que el dataset </w:t>
       </w:r>
       <w:r>
         <w:rPr>
@@ -5381,19 +4596,11 @@
           <w:rFonts w:ascii="Arial" w:hAnsi="Arial" w:cs="Arial"/>
         </w:rPr>
       </w:pPr>
-      <w:proofErr w:type="spellStart"/>
-      <w:r>
-        <w:rPr>
-          <w:rFonts w:ascii="Arial" w:hAnsi="Arial" w:cs="Arial"/>
-        </w:rPr>
-        <w:t>Random</w:t>
-      </w:r>
-      <w:proofErr w:type="spellEnd"/>
-      <w:r>
-        <w:rPr>
-          <w:rFonts w:ascii="Arial" w:hAnsi="Arial" w:cs="Arial"/>
-        </w:rPr>
-        <w:t xml:space="preserve"> Forest:</w:t>
+      <w:r>
+        <w:rPr>
+          <w:rFonts w:ascii="Arial" w:hAnsi="Arial" w:cs="Arial"/>
+        </w:rPr>
+        <w:t>Random Forest:</w:t>
       </w:r>
     </w:p>
     <w:p>
@@ -5476,35 +4683,7 @@
         <w:rPr>
           <w:rFonts w:ascii="Arial" w:hAnsi="Arial" w:cs="Arial"/>
         </w:rPr>
-        <w:t>K-</w:t>
-      </w:r>
-      <w:proofErr w:type="spellStart"/>
-      <w:r>
-        <w:rPr>
-          <w:rFonts w:ascii="Arial" w:hAnsi="Arial" w:cs="Arial"/>
-        </w:rPr>
-        <w:t>Nearest</w:t>
-      </w:r>
-      <w:proofErr w:type="spellEnd"/>
-      <w:r>
-        <w:rPr>
-          <w:rFonts w:ascii="Arial" w:hAnsi="Arial" w:cs="Arial"/>
-        </w:rPr>
-        <w:t xml:space="preserve"> </w:t>
-      </w:r>
-      <w:proofErr w:type="spellStart"/>
-      <w:r>
-        <w:rPr>
-          <w:rFonts w:ascii="Arial" w:hAnsi="Arial" w:cs="Arial"/>
-        </w:rPr>
-        <w:t>Neighbors</w:t>
-      </w:r>
-      <w:proofErr w:type="spellEnd"/>
-      <w:r>
-        <w:rPr>
-          <w:rFonts w:ascii="Arial" w:hAnsi="Arial" w:cs="Arial"/>
-        </w:rPr>
-        <w:t>:</w:t>
+        <w:t>K-Nearest Neighbors:</w:t>
       </w:r>
     </w:p>
     <w:p>
@@ -5566,6 +4745,14 @@
     </w:p>
     <w:p>
       <w:pPr>
+        <w:pStyle w:val="ListParagraph"/>
+        <w:rPr>
+          <w:rFonts w:ascii="Arial" w:hAnsi="Arial" w:cs="Arial"/>
+        </w:rPr>
+      </w:pPr>
+    </w:p>
+    <w:p>
+      <w:pPr>
         <w:rPr>
           <w:rFonts w:ascii="Arial" w:hAnsi="Arial" w:cs="Arial"/>
         </w:rPr>
@@ -5591,9 +4778,8 @@
           <w:u w:val="single"/>
         </w:rPr>
         <w:lastRenderedPageBreak/>
-        <w:t>Cross-</w:t>
-      </w:r>
-      <w:proofErr w:type="spellStart"/>
+        <w:t xml:space="preserve">Cross-Validation + </w:t>
+      </w:r>
       <w:r>
         <w:rPr>
           <w:rFonts w:ascii="Arial" w:hAnsi="Arial" w:cs="Arial"/>
@@ -5601,63 +4787,34 @@
           <w:iCs/>
           <w:u w:val="single"/>
         </w:rPr>
-        <w:t>Validation</w:t>
-      </w:r>
-      <w:proofErr w:type="spellEnd"/>
-      <w:r>
-        <w:rPr>
-          <w:rFonts w:ascii="Arial" w:hAnsi="Arial" w:cs="Arial"/>
-          <w:i/>
-          <w:iCs/>
-          <w:u w:val="single"/>
-        </w:rPr>
-        <w:t xml:space="preserve"> + </w:t>
-      </w:r>
-      <w:proofErr w:type="spellStart"/>
-      <w:r>
-        <w:rPr>
-          <w:rFonts w:ascii="Arial" w:hAnsi="Arial" w:cs="Arial"/>
-          <w:i/>
-          <w:iCs/>
-          <w:u w:val="single"/>
-        </w:rPr>
-        <w:t>Grid</w:t>
-      </w:r>
-      <w:proofErr w:type="spellEnd"/>
-      <w:r>
-        <w:rPr>
-          <w:rFonts w:ascii="Arial" w:hAnsi="Arial" w:cs="Arial"/>
-          <w:i/>
-          <w:iCs/>
-          <w:u w:val="single"/>
+        <w:t>Grid Search</w:t>
+      </w:r>
+    </w:p>
+    <w:p>
+      <w:pPr>
+        <w:jc w:val="both"/>
+        <w:rPr>
+          <w:rFonts w:ascii="Arial" w:hAnsi="Arial" w:cs="Arial"/>
+        </w:rPr>
+      </w:pPr>
+      <w:r>
+        <w:rPr>
+          <w:rFonts w:ascii="Arial" w:hAnsi="Arial" w:cs="Arial"/>
+        </w:rPr>
+        <w:t xml:space="preserve">Para la última iteración, se buscó aumentar todavía más las métricas de los modelos, en particular la métrica </w:t>
+      </w:r>
+      <w:r>
+        <w:rPr>
+          <w:rFonts w:ascii="Arial" w:hAnsi="Arial" w:cs="Arial"/>
+        </w:rPr>
+        <w:t>Accuracy</w:t>
+      </w:r>
+      <w:r>
+        <w:rPr>
+          <w:rFonts w:ascii="Arial" w:hAnsi="Arial" w:cs="Arial"/>
         </w:rPr>
         <w:t xml:space="preserve"> </w:t>
       </w:r>
-      <w:proofErr w:type="spellStart"/>
-      <w:r>
-        <w:rPr>
-          <w:rFonts w:ascii="Arial" w:hAnsi="Arial" w:cs="Arial"/>
-          <w:i/>
-          <w:iCs/>
-          <w:u w:val="single"/>
-        </w:rPr>
-        <w:t>Search</w:t>
-      </w:r>
-      <w:proofErr w:type="spellEnd"/>
-    </w:p>
-    <w:p>
-      <w:pPr>
-        <w:jc w:val="both"/>
-        <w:rPr>
-          <w:rFonts w:ascii="Arial" w:hAnsi="Arial" w:cs="Arial"/>
-        </w:rPr>
-      </w:pPr>
-      <w:r>
-        <w:rPr>
-          <w:rFonts w:ascii="Arial" w:hAnsi="Arial" w:cs="Arial"/>
-        </w:rPr>
-        <w:t xml:space="preserve">Para la última iteración, se buscó aumentar todavía más las métricas de los modelos, en particular la métrica F1 Score </w:t>
-      </w:r>
       <w:r>
         <w:rPr>
           <w:rFonts w:ascii="Arial" w:hAnsi="Arial" w:cs="Arial"/>
@@ -5682,83 +4839,19 @@
         <w:rPr>
           <w:rFonts w:ascii="Arial" w:hAnsi="Arial" w:cs="Arial"/>
         </w:rPr>
-        <w:t xml:space="preserve">Para eso, se utilizó la técnica de </w:t>
-      </w:r>
-      <w:proofErr w:type="spellStart"/>
-      <w:r>
-        <w:rPr>
-          <w:rFonts w:ascii="Arial" w:hAnsi="Arial" w:cs="Arial"/>
-        </w:rPr>
-        <w:t>Grid</w:t>
-      </w:r>
-      <w:proofErr w:type="spellEnd"/>
-      <w:r>
-        <w:rPr>
-          <w:rFonts w:ascii="Arial" w:hAnsi="Arial" w:cs="Arial"/>
-        </w:rPr>
-        <w:t xml:space="preserve"> </w:t>
-      </w:r>
-      <w:proofErr w:type="spellStart"/>
-      <w:r>
-        <w:rPr>
-          <w:rFonts w:ascii="Arial" w:hAnsi="Arial" w:cs="Arial"/>
-        </w:rPr>
-        <w:t>Search</w:t>
-      </w:r>
-      <w:proofErr w:type="spellEnd"/>
-      <w:r>
-        <w:rPr>
-          <w:rFonts w:ascii="Arial" w:hAnsi="Arial" w:cs="Arial"/>
-        </w:rPr>
-        <w:t xml:space="preserve">, donde se busca la mejor combinación de parámetros para cada modelo individual, con el objetivo de refinarlos aún más y tener resultados mejores. </w:t>
-      </w:r>
-      <w:r>
-        <w:rPr>
-          <w:rFonts w:ascii="Arial" w:hAnsi="Arial" w:cs="Arial"/>
-        </w:rPr>
-        <w:t xml:space="preserve">Se configuró el </w:t>
-      </w:r>
-      <w:proofErr w:type="spellStart"/>
-      <w:r>
-        <w:rPr>
-          <w:rFonts w:ascii="Arial" w:hAnsi="Arial" w:cs="Arial"/>
-        </w:rPr>
-        <w:t>Grid</w:t>
-      </w:r>
-      <w:proofErr w:type="spellEnd"/>
-      <w:r>
-        <w:rPr>
-          <w:rFonts w:ascii="Arial" w:hAnsi="Arial" w:cs="Arial"/>
-        </w:rPr>
-        <w:t xml:space="preserve"> </w:t>
-      </w:r>
-      <w:proofErr w:type="spellStart"/>
-      <w:r>
-        <w:rPr>
-          <w:rFonts w:ascii="Arial" w:hAnsi="Arial" w:cs="Arial"/>
-        </w:rPr>
-        <w:t>Search</w:t>
-      </w:r>
-      <w:proofErr w:type="spellEnd"/>
-      <w:r>
-        <w:rPr>
-          <w:rFonts w:ascii="Arial" w:hAnsi="Arial" w:cs="Arial"/>
-        </w:rPr>
-        <w:t xml:space="preserve"> para que evalúe múltiples combinaciones de </w:t>
-      </w:r>
-      <w:proofErr w:type="spellStart"/>
-      <w:r>
-        <w:rPr>
-          <w:rFonts w:ascii="Arial" w:hAnsi="Arial" w:cs="Arial"/>
-        </w:rPr>
-        <w:t>hiperparámetros</w:t>
-      </w:r>
-      <w:proofErr w:type="spellEnd"/>
-      <w:r>
-        <w:rPr>
-          <w:rFonts w:ascii="Arial" w:hAnsi="Arial" w:cs="Arial"/>
-        </w:rPr>
-        <w:t>, considerando el rendimiento en varias métricas para evitar configuraciones desbalanceadas. Finalmente, se seleccionó aquella con el mayor F1 Score</w:t>
+        <w:t xml:space="preserve">Para eso, se utilizó la técnica de Grid Search, donde se busca la mejor combinación de parámetros para cada modelo individual, con el objetivo de refinarlos aún más y tener resultados mejores. </w:t>
+      </w:r>
+      <w:r>
+        <w:rPr>
+          <w:rFonts w:ascii="Arial" w:hAnsi="Arial" w:cs="Arial"/>
+        </w:rPr>
+        <w:t xml:space="preserve">Se configuró el Grid Search para que evalúe múltiples combinaciones de hiperparámetros, considerando el rendimiento en varias métricas para evitar configuraciones desbalanceadas. Finalmente, se seleccionó aquella con el mayor </w:t>
+      </w:r>
+      <w:r>
+        <w:rPr>
+          <w:rFonts w:ascii="Arial" w:hAnsi="Arial" w:cs="Arial"/>
+        </w:rPr>
+        <w:t>Accuracy</w:t>
       </w:r>
       <w:r>
         <w:rPr>
@@ -5784,49 +4877,7 @@
         <w:rPr>
           <w:rFonts w:ascii="Arial" w:hAnsi="Arial" w:cs="Arial"/>
         </w:rPr>
-        <w:t xml:space="preserve">e volvió a ejecutar el modelo utilizando </w:t>
-      </w:r>
-      <w:proofErr w:type="spellStart"/>
-      <w:r>
-        <w:rPr>
-          <w:rFonts w:ascii="Arial" w:hAnsi="Arial" w:cs="Arial"/>
-        </w:rPr>
-        <w:t>cross-validation</w:t>
-      </w:r>
-      <w:proofErr w:type="spellEnd"/>
-      <w:r>
-        <w:rPr>
-          <w:rFonts w:ascii="Arial" w:hAnsi="Arial" w:cs="Arial"/>
-        </w:rPr>
-        <w:t xml:space="preserve"> con los </w:t>
-      </w:r>
-      <w:proofErr w:type="spellStart"/>
-      <w:r>
-        <w:rPr>
-          <w:rFonts w:ascii="Arial" w:hAnsi="Arial" w:cs="Arial"/>
-        </w:rPr>
-        <w:t>hiperparámetros</w:t>
-      </w:r>
-      <w:proofErr w:type="spellEnd"/>
-      <w:r>
-        <w:rPr>
-          <w:rFonts w:ascii="Arial" w:hAnsi="Arial" w:cs="Arial"/>
-        </w:rPr>
-        <w:t xml:space="preserve"> </w:t>
-      </w:r>
-      <w:proofErr w:type="gramStart"/>
-      <w:r>
-        <w:rPr>
-          <w:rFonts w:ascii="Arial" w:hAnsi="Arial" w:cs="Arial"/>
-        </w:rPr>
-        <w:t>más óptimos</w:t>
-      </w:r>
-      <w:proofErr w:type="gramEnd"/>
-      <w:r>
-        <w:rPr>
-          <w:rFonts w:ascii="Arial" w:hAnsi="Arial" w:cs="Arial"/>
-        </w:rPr>
-        <w:t>.</w:t>
+        <w:t>e volvió a ejecutar el modelo utilizando cross-validation con los hiperparámetros más óptimos.</w:t>
       </w:r>
     </w:p>
     <w:p>
@@ -5975,19 +5026,11 @@
           <w:numId w:val="3"/>
         </w:numPr>
       </w:pPr>
-      <w:proofErr w:type="spellStart"/>
-      <w:r>
-        <w:rPr>
-          <w:rFonts w:ascii="Arial" w:hAnsi="Arial" w:cs="Arial"/>
-        </w:rPr>
-        <w:t>Random</w:t>
-      </w:r>
-      <w:proofErr w:type="spellEnd"/>
-      <w:r>
-        <w:rPr>
-          <w:rFonts w:ascii="Arial" w:hAnsi="Arial" w:cs="Arial"/>
-        </w:rPr>
-        <w:t xml:space="preserve"> Forest:</w:t>
+      <w:r>
+        <w:rPr>
+          <w:rFonts w:ascii="Arial" w:hAnsi="Arial" w:cs="Arial"/>
+        </w:rPr>
+        <w:t>Random Forest:</w:t>
       </w:r>
     </w:p>
     <w:p>
@@ -6114,35 +5157,7 @@
           <w:rFonts w:ascii="Arial" w:hAnsi="Arial" w:cs="Arial"/>
         </w:rPr>
         <w:lastRenderedPageBreak/>
-        <w:t>K-</w:t>
-      </w:r>
-      <w:proofErr w:type="spellStart"/>
-      <w:r>
-        <w:rPr>
-          <w:rFonts w:ascii="Arial" w:hAnsi="Arial" w:cs="Arial"/>
-        </w:rPr>
-        <w:t>Nearest</w:t>
-      </w:r>
-      <w:proofErr w:type="spellEnd"/>
-      <w:r>
-        <w:rPr>
-          <w:rFonts w:ascii="Arial" w:hAnsi="Arial" w:cs="Arial"/>
-        </w:rPr>
-        <w:t xml:space="preserve"> </w:t>
-      </w:r>
-      <w:proofErr w:type="spellStart"/>
-      <w:r>
-        <w:rPr>
-          <w:rFonts w:ascii="Arial" w:hAnsi="Arial" w:cs="Arial"/>
-        </w:rPr>
-        <w:t>Neighbors</w:t>
-      </w:r>
-      <w:proofErr w:type="spellEnd"/>
-      <w:r>
-        <w:rPr>
-          <w:rFonts w:ascii="Arial" w:hAnsi="Arial" w:cs="Arial"/>
-        </w:rPr>
-        <w:t>:</w:t>
+        <w:t>K-Nearest Neighbors:</w:t>
       </w:r>
     </w:p>
     <w:p>
@@ -6312,49 +5327,21 @@
         <w:rPr>
           <w:rFonts w:ascii="Arial" w:hAnsi="Arial" w:cs="Arial"/>
         </w:rPr>
-        <w:t xml:space="preserve">Este trabajo permitió aplicar en profundidad el proceso KDD sobre un caso práctico de clasificación binaria. Se comenzó desde el análisis del </w:t>
-      </w:r>
-      <w:proofErr w:type="spellStart"/>
-      <w:r>
-        <w:rPr>
-          <w:rFonts w:ascii="Arial" w:hAnsi="Arial" w:cs="Arial"/>
-        </w:rPr>
-        <w:t>dataset</w:t>
-      </w:r>
-      <w:proofErr w:type="spellEnd"/>
-      <w:r>
-        <w:rPr>
-          <w:rFonts w:ascii="Arial" w:hAnsi="Arial" w:cs="Arial"/>
-        </w:rPr>
-        <w:t xml:space="preserve"> y la limpieza de datos, hasta llegar al modelado, evaluación y validación cruzada de los resultados obtenidos.</w:t>
-      </w:r>
-    </w:p>
-    <w:p>
-      <w:pPr>
-        <w:jc w:val="both"/>
-        <w:rPr>
-          <w:rFonts w:ascii="Arial" w:hAnsi="Arial" w:cs="Arial"/>
-        </w:rPr>
-      </w:pPr>
-      <w:r>
-        <w:rPr>
-          <w:rFonts w:ascii="Arial" w:hAnsi="Arial" w:cs="Arial"/>
-        </w:rPr>
-        <w:t xml:space="preserve">Uno de los principales desafíos fue decidir cómo tratar los valores nulos. En lugar de eliminar datos, se optó por imputar valores para no perder información, utilizando técnicas adecuadas para datos numéricos y categóricos. Esto contribuyó a conservar la integridad del </w:t>
-      </w:r>
-      <w:proofErr w:type="spellStart"/>
-      <w:r>
-        <w:rPr>
-          <w:rFonts w:ascii="Arial" w:hAnsi="Arial" w:cs="Arial"/>
-        </w:rPr>
-        <w:t>dataset</w:t>
-      </w:r>
-      <w:proofErr w:type="spellEnd"/>
-      <w:r>
-        <w:rPr>
-          <w:rFonts w:ascii="Arial" w:hAnsi="Arial" w:cs="Arial"/>
-        </w:rPr>
-        <w:t xml:space="preserve"> y mejorar el entrenamiento de los modelos.</w:t>
+        <w:t>Este trabajo permitió aplicar en profundidad el proceso KDD sobre un caso práctico de clasificación binaria. Se comenzó desde el análisis del dataset y la limpieza de datos, hasta llegar al modelado, evaluación y validación cruzada de los resultados obtenidos.</w:t>
+      </w:r>
+    </w:p>
+    <w:p>
+      <w:pPr>
+        <w:jc w:val="both"/>
+        <w:rPr>
+          <w:rFonts w:ascii="Arial" w:hAnsi="Arial" w:cs="Arial"/>
+        </w:rPr>
+      </w:pPr>
+      <w:r>
+        <w:rPr>
+          <w:rFonts w:ascii="Arial" w:hAnsi="Arial" w:cs="Arial"/>
+        </w:rPr>
+        <w:t>Uno de los principales desafíos fue decidir cómo tratar los valores nulos. En lugar de eliminar datos, se optó por imputar valores para no perder información, utilizando técnicas adecuadas para datos numéricos y categóricos. Esto contribuyó a conservar la integridad del dataset y mejorar el entrenamiento de los modelos.</w:t>
       </w:r>
     </w:p>
     <w:p>
@@ -6382,49 +5369,7 @@
         <w:rPr>
           <w:rFonts w:ascii="Arial" w:hAnsi="Arial" w:cs="Arial"/>
         </w:rPr>
-        <w:t xml:space="preserve">Durante la fase de minería, se probaron tres modelos distintos: Regresión Logística, </w:t>
-      </w:r>
-      <w:proofErr w:type="spellStart"/>
-      <w:r>
-        <w:rPr>
-          <w:rFonts w:ascii="Arial" w:hAnsi="Arial" w:cs="Arial"/>
-        </w:rPr>
-        <w:t>Random</w:t>
-      </w:r>
-      <w:proofErr w:type="spellEnd"/>
-      <w:r>
-        <w:rPr>
-          <w:rFonts w:ascii="Arial" w:hAnsi="Arial" w:cs="Arial"/>
-        </w:rPr>
-        <w:t xml:space="preserve"> Forest y K-</w:t>
-      </w:r>
-      <w:proofErr w:type="spellStart"/>
-      <w:r>
-        <w:rPr>
-          <w:rFonts w:ascii="Arial" w:hAnsi="Arial" w:cs="Arial"/>
-        </w:rPr>
-        <w:t>Nearest</w:t>
-      </w:r>
-      <w:proofErr w:type="spellEnd"/>
-      <w:r>
-        <w:rPr>
-          <w:rFonts w:ascii="Arial" w:hAnsi="Arial" w:cs="Arial"/>
-        </w:rPr>
-        <w:t xml:space="preserve"> </w:t>
-      </w:r>
-      <w:proofErr w:type="spellStart"/>
-      <w:r>
-        <w:rPr>
-          <w:rFonts w:ascii="Arial" w:hAnsi="Arial" w:cs="Arial"/>
-        </w:rPr>
-        <w:t>Neighbors</w:t>
-      </w:r>
-      <w:proofErr w:type="spellEnd"/>
-      <w:r>
-        <w:rPr>
-          <w:rFonts w:ascii="Arial" w:hAnsi="Arial" w:cs="Arial"/>
-        </w:rPr>
-        <w:t>. Esta diversidad permitió comparar enfoques tanto lineales como no lineales, y entender mejor cómo cada modelo responde a los mismos datos.</w:t>
+        <w:t>Durante la fase de minería, se probaron tres modelos distintos: Regresión Logística, Random Forest y K-Nearest Neighbors. Esta diversidad permitió comparar enfoques tanto lineales como no lineales, y entender mejor cómo cada modelo responde a los mismos datos.</w:t>
       </w:r>
     </w:p>
     <w:p>
@@ -6450,21 +5395,7 @@
         <w:rPr>
           <w:rFonts w:ascii="Arial" w:hAnsi="Arial" w:cs="Arial"/>
         </w:rPr>
-        <w:t xml:space="preserve"> formas de evaluación: una división tradicional 80-20 y otra mediante </w:t>
-      </w:r>
-      <w:proofErr w:type="spellStart"/>
-      <w:r>
-        <w:rPr>
-          <w:rFonts w:ascii="Arial" w:hAnsi="Arial" w:cs="Arial"/>
-        </w:rPr>
-        <w:t>cross-validation</w:t>
-      </w:r>
-      <w:proofErr w:type="spellEnd"/>
-      <w:r>
-        <w:rPr>
-          <w:rFonts w:ascii="Arial" w:hAnsi="Arial" w:cs="Arial"/>
-        </w:rPr>
-        <w:t xml:space="preserve">, lo cual permitió tener una visión más </w:t>
+        <w:t xml:space="preserve"> formas de evaluación: una división tradicional 80-20 y otra mediante cross-validation, lo cual permitió tener una visión más </w:t>
       </w:r>
       <w:r>
         <w:rPr>
@@ -6490,21 +5421,7 @@
         <w:rPr>
           <w:rFonts w:ascii="Arial" w:hAnsi="Arial" w:cs="Arial"/>
         </w:rPr>
-        <w:t xml:space="preserve">En general, se logró cumplir el objetivo del trabajo: predecir la personalidad de los individuos en función de sus comportamientos sociales, evaluando los modelos aplicados y comprendiendo el impacto de cada paso del proceso. La experiencia también sirvió para afianzar conceptos prácticos del ciclo de minería de datos y de machine </w:t>
-      </w:r>
-      <w:proofErr w:type="spellStart"/>
-      <w:r>
-        <w:rPr>
-          <w:rFonts w:ascii="Arial" w:hAnsi="Arial" w:cs="Arial"/>
-        </w:rPr>
-        <w:t>learning</w:t>
-      </w:r>
-      <w:proofErr w:type="spellEnd"/>
-      <w:r>
-        <w:rPr>
-          <w:rFonts w:ascii="Arial" w:hAnsi="Arial" w:cs="Arial"/>
-        </w:rPr>
-        <w:t xml:space="preserve"> aplicado a datos reales.</w:t>
+        <w:t>En general, se logró cumplir el objetivo del trabajo: predecir la personalidad de los individuos en función de sus comportamientos sociales, evaluando los modelos aplicados y comprendiendo el impacto de cada paso del proceso. La experiencia también sirvió para afianzar conceptos prácticos del ciclo de minería de datos y de machine learning aplicado a datos reales.</w:t>
       </w:r>
     </w:p>
     <w:p/>

</xml_diff>